<commit_message>
Update Calibración modelo de nieve.docx
</commit_message>
<xml_diff>
--- a/docs/Calibración modelo de nieve.docx
+++ b/docs/Calibración modelo de nieve.docx
@@ -1,6 +1,6 @@
 
 <file path=word/document.xml><?xml version="1.0" encoding="utf-8"?>
-<w:document xmlns:wpc="http://schemas.microsoft.com/office/word/2010/wordprocessingCanvas" xmlns:cx="http://schemas.microsoft.com/office/drawing/2014/chartex" xmlns:cx1="http://schemas.microsoft.com/office/drawing/2015/9/8/chartex" xmlns:cx2="http://schemas.microsoft.com/office/drawing/2015/10/21/chartex" xmlns:cx3="http://schemas.microsoft.com/office/drawing/2016/5/9/chartex" xmlns:cx4="http://schemas.microsoft.com/office/drawing/2016/5/10/chartex" xmlns:cx5="http://schemas.microsoft.com/office/drawing/2016/5/11/chartex" xmlns:cx6="http://schemas.microsoft.com/office/drawing/2016/5/12/chartex" xmlns:cx7="http://schemas.microsoft.com/office/drawing/2016/5/13/chartex" xmlns:cx8="http://schemas.microsoft.com/office/drawing/2016/5/14/chartex" xmlns:mc="http://schemas.openxmlformats.org/markup-compatibility/2006" xmlns:aink="http://schemas.microsoft.com/office/drawing/2016/ink" xmlns:am3d="http://schemas.microsoft.com/office/drawing/2017/model3d" xmlns:o="urn:schemas-microsoft-com:office:office" xmlns:r="http://schemas.openxmlformats.org/officeDocument/2006/relationships" xmlns:m="http://schemas.openxmlformats.org/officeDocument/2006/math" xmlns:v="urn:schemas-microsoft-com:vml" xmlns:wp14="http://schemas.microsoft.com/office/word/2010/wordprocessingDrawing" xmlns:wp="http://schemas.openxmlformats.org/drawingml/2006/wordprocessingDrawing" xmlns:w10="urn:schemas-microsoft-com:office:word" xmlns:w="http://schemas.openxmlformats.org/wordprocessingml/2006/main" xmlns:w14="http://schemas.microsoft.com/office/word/2010/wordml" xmlns:w15="http://schemas.microsoft.com/office/word/2012/wordml" xmlns:w16cex="http://schemas.microsoft.com/office/word/2018/wordml/cex" xmlns:w16cid="http://schemas.microsoft.com/office/word/2016/wordml/cid" xmlns:w16="http://schemas.microsoft.com/office/word/2018/wordml" xmlns:w16se="http://schemas.microsoft.com/office/word/2015/wordml/symex" xmlns:wpg="http://schemas.microsoft.com/office/word/2010/wordprocessingGroup" xmlns:wpi="http://schemas.microsoft.com/office/word/2010/wordprocessingInk" xmlns:wne="http://schemas.microsoft.com/office/word/2006/wordml" xmlns:wps="http://schemas.microsoft.com/office/word/2010/wordprocessingShape" mc:Ignorable="w14 w15 w16se w16cid w16 w16cex wp14">
+<w:document xmlns:wpc="http://schemas.microsoft.com/office/word/2010/wordprocessingCanvas" xmlns:cx="http://schemas.microsoft.com/office/drawing/2014/chartex" xmlns:cx1="http://schemas.microsoft.com/office/drawing/2015/9/8/chartex" xmlns:cx2="http://schemas.microsoft.com/office/drawing/2015/10/21/chartex" xmlns:cx3="http://schemas.microsoft.com/office/drawing/2016/5/9/chartex" xmlns:cx4="http://schemas.microsoft.com/office/drawing/2016/5/10/chartex" xmlns:cx5="http://schemas.microsoft.com/office/drawing/2016/5/11/chartex" xmlns:cx6="http://schemas.microsoft.com/office/drawing/2016/5/12/chartex" xmlns:cx7="http://schemas.microsoft.com/office/drawing/2016/5/13/chartex" xmlns:cx8="http://schemas.microsoft.com/office/drawing/2016/5/14/chartex" xmlns:mc="http://schemas.openxmlformats.org/markup-compatibility/2006" xmlns:aink="http://schemas.microsoft.com/office/drawing/2016/ink" xmlns:am3d="http://schemas.microsoft.com/office/drawing/2017/model3d" xmlns:o="urn:schemas-microsoft-com:office:office" xmlns:r="http://schemas.openxmlformats.org/officeDocument/2006/relationships" xmlns:m="http://schemas.openxmlformats.org/officeDocument/2006/math" xmlns:v="urn:schemas-microsoft-com:vml" xmlns:wp14="http://schemas.microsoft.com/office/word/2010/wordprocessingDrawing" xmlns:wp="http://schemas.openxmlformats.org/drawingml/2006/wordprocessingDrawing" xmlns:w10="urn:schemas-microsoft-com:office:word" xmlns:w="http://schemas.openxmlformats.org/wordprocessingml/2006/main" xmlns:w14="http://schemas.microsoft.com/office/word/2010/wordml" xmlns:w15="http://schemas.microsoft.com/office/word/2012/wordml" xmlns:w16cex="http://schemas.microsoft.com/office/word/2018/wordml/cex" xmlns:w16cid="http://schemas.microsoft.com/office/word/2016/wordml/cid" xmlns:w16="http://schemas.microsoft.com/office/word/2018/wordml" xmlns:w16sdtdh="http://schemas.microsoft.com/office/word/2020/wordml/sdtdatahash" xmlns:w16se="http://schemas.microsoft.com/office/word/2015/wordml/symex" xmlns:wpg="http://schemas.microsoft.com/office/word/2010/wordprocessingGroup" xmlns:wpi="http://schemas.microsoft.com/office/word/2010/wordprocessingInk" xmlns:wne="http://schemas.microsoft.com/office/word/2006/wordml" xmlns:wps="http://schemas.microsoft.com/office/word/2010/wordprocessingShape" mc:Ignorable="w14 w15 w16se w16cid w16 w16cex w16sdtdh wp14">
   <w:body>
     <w:p>
       <w:pPr>
@@ -13,7 +13,6 @@
     <w:p>
       <w:pPr>
         <w:pStyle w:val="ndice"/>
-        <w:ind w:firstLine="0"/>
       </w:pPr>
       <w:r>
         <w:t>Índice</w:t>
@@ -37,7 +36,7 @@
       <w:r>
         <w:fldChar w:fldCharType="separate"/>
       </w:r>
-      <w:hyperlink w:anchor="_Toc53519290" w:history="1">
+      <w:hyperlink w:anchor="_Toc101717488" w:history="1">
         <w:r>
           <w:rPr>
             <w:rStyle w:val="Hipervnculo"/>
@@ -56,87 +55,7 @@
           <w:rPr>
             <w:rStyle w:val="Hipervnculo"/>
           </w:rPr>
-          <w:t>Calibración del modelo de nieve</w:t>
-        </w:r>
-      </w:hyperlink>
-    </w:p>
-    <w:p>
-      <w:pPr>
-        <w:pStyle w:val="TDC2"/>
-        <w:tabs>
-          <w:tab w:val="left" w:pos="880"/>
-          <w:tab w:val="right" w:leader="dot" w:pos="9203"/>
-        </w:tabs>
-        <w:rPr>
-          <w:rFonts w:asciiTheme="minorHAnsi" w:eastAsiaTheme="minorEastAsia" w:hAnsiTheme="minorHAnsi"/>
-          <w:noProof/>
-          <w:sz w:val="22"/>
-          <w:lang w:val="en-GB" w:eastAsia="en-GB"/>
-        </w:rPr>
-      </w:pPr>
-      <w:hyperlink w:anchor="_Toc53519291" w:history="1">
-        <w:r>
-          <w:rPr>
-            <w:rStyle w:val="Hipervnculo"/>
-            <w:noProof/>
-          </w:rPr>
-          <w:t>1.1</w:t>
-        </w:r>
-        <w:r>
-          <w:rPr>
-            <w:rFonts w:asciiTheme="minorHAnsi" w:eastAsiaTheme="minorEastAsia" w:hAnsiTheme="minorHAnsi"/>
-            <w:noProof/>
-            <w:sz w:val="22"/>
-            <w:lang w:val="en-GB" w:eastAsia="en-GB"/>
-          </w:rPr>
-          <w:tab/>
-        </w:r>
-        <w:r>
-          <w:rPr>
-            <w:rStyle w:val="Hipervnculo"/>
-            <w:noProof/>
-          </w:rPr>
-          <w:t>Datos</w:t>
-        </w:r>
-      </w:hyperlink>
-    </w:p>
-    <w:p>
-      <w:pPr>
-        <w:pStyle w:val="TDC2"/>
-        <w:tabs>
-          <w:tab w:val="left" w:pos="880"/>
-          <w:tab w:val="right" w:leader="dot" w:pos="9203"/>
-        </w:tabs>
-        <w:rPr>
-          <w:rFonts w:asciiTheme="minorHAnsi" w:eastAsiaTheme="minorEastAsia" w:hAnsiTheme="minorHAnsi"/>
-          <w:noProof/>
-          <w:sz w:val="22"/>
-          <w:lang w:val="en-GB" w:eastAsia="en-GB"/>
-        </w:rPr>
-      </w:pPr>
-      <w:hyperlink w:anchor="_Toc53519292" w:history="1">
-        <w:r>
-          <w:rPr>
-            <w:rStyle w:val="Hipervnculo"/>
-            <w:noProof/>
-          </w:rPr>
-          <w:t>1.2</w:t>
-        </w:r>
-        <w:r>
-          <w:rPr>
-            <w:rFonts w:asciiTheme="minorHAnsi" w:eastAsiaTheme="minorEastAsia" w:hAnsiTheme="minorHAnsi"/>
-            <w:noProof/>
-            <w:sz w:val="22"/>
-            <w:lang w:val="en-GB" w:eastAsia="en-GB"/>
-          </w:rPr>
-          <w:tab/>
-        </w:r>
-        <w:r>
-          <w:rPr>
-            <w:rStyle w:val="Hipervnculo"/>
-            <w:noProof/>
-          </w:rPr>
-          <w:t>Método de calibración</w:t>
+          <w:t>Introducción</w:t>
         </w:r>
       </w:hyperlink>
     </w:p>
@@ -149,7 +68,7 @@
           <w:lang w:val="en-GB" w:eastAsia="en-GB"/>
         </w:rPr>
       </w:pPr>
-      <w:hyperlink w:anchor="_Toc53519293" w:history="1">
+      <w:hyperlink w:anchor="_Toc101717489" w:history="1">
         <w:r>
           <w:rPr>
             <w:rStyle w:val="Hipervnculo"/>
@@ -168,7 +87,39 @@
           <w:rPr>
             <w:rStyle w:val="Hipervnculo"/>
           </w:rPr>
-          <w:t>Calibración del modelo de vegetación</w:t>
+          <w:t>Zona de estudio</w:t>
+        </w:r>
+      </w:hyperlink>
+    </w:p>
+    <w:p>
+      <w:pPr>
+        <w:pStyle w:val="TDC1"/>
+        <w:rPr>
+          <w:rFonts w:asciiTheme="minorHAnsi" w:eastAsiaTheme="minorEastAsia" w:hAnsiTheme="minorHAnsi"/>
+          <w:szCs w:val="22"/>
+          <w:lang w:val="en-GB" w:eastAsia="en-GB"/>
+        </w:rPr>
+      </w:pPr>
+      <w:hyperlink w:anchor="_Toc101717490" w:history="1">
+        <w:r>
+          <w:rPr>
+            <w:rStyle w:val="Hipervnculo"/>
+          </w:rPr>
+          <w:t>3</w:t>
+        </w:r>
+        <w:r>
+          <w:rPr>
+            <w:rFonts w:asciiTheme="minorHAnsi" w:eastAsiaTheme="minorEastAsia" w:hAnsiTheme="minorHAnsi"/>
+            <w:szCs w:val="22"/>
+            <w:lang w:val="en-GB" w:eastAsia="en-GB"/>
+          </w:rPr>
+          <w:tab/>
+        </w:r>
+        <w:r>
+          <w:rPr>
+            <w:rStyle w:val="Hipervnculo"/>
+          </w:rPr>
+          <w:t>Datos</w:t>
         </w:r>
       </w:hyperlink>
     </w:p>
@@ -186,13 +137,13 @@
           <w:lang w:val="en-GB" w:eastAsia="en-GB"/>
         </w:rPr>
       </w:pPr>
-      <w:hyperlink w:anchor="_Toc53519294" w:history="1">
+      <w:hyperlink w:anchor="_Toc101717491" w:history="1">
         <w:r>
           <w:rPr>
             <w:rStyle w:val="Hipervnculo"/>
             <w:noProof/>
           </w:rPr>
-          <w:t>2.1</w:t>
+          <w:t>3.1</w:t>
         </w:r>
         <w:r>
           <w:rPr>
@@ -208,7 +159,7 @@
             <w:rStyle w:val="Hipervnculo"/>
             <w:noProof/>
           </w:rPr>
-          <w:t>Datos</w:t>
+          <w:t>Cobertura de nieve</w:t>
         </w:r>
       </w:hyperlink>
     </w:p>
@@ -226,13 +177,13 @@
           <w:lang w:val="en-GB" w:eastAsia="en-GB"/>
         </w:rPr>
       </w:pPr>
-      <w:hyperlink w:anchor="_Toc53519295" w:history="1">
+      <w:hyperlink w:anchor="_Toc101717492" w:history="1">
         <w:r>
           <w:rPr>
             <w:rStyle w:val="Hipervnculo"/>
             <w:noProof/>
           </w:rPr>
-          <w:t>2.2</w:t>
+          <w:t>3.2</w:t>
         </w:r>
         <w:r>
           <w:rPr>
@@ -248,12 +199,188 @@
             <w:rStyle w:val="Hipervnculo"/>
             <w:noProof/>
           </w:rPr>
-          <w:t>Método de calibración</w:t>
+          <w:t>Clima</w:t>
         </w:r>
       </w:hyperlink>
     </w:p>
     <w:p>
       <w:pPr>
+        <w:pStyle w:val="TDC1"/>
+        <w:rPr>
+          <w:rFonts w:asciiTheme="minorHAnsi" w:eastAsiaTheme="minorEastAsia" w:hAnsiTheme="minorHAnsi"/>
+          <w:szCs w:val="22"/>
+          <w:lang w:val="en-GB" w:eastAsia="en-GB"/>
+        </w:rPr>
+      </w:pPr>
+      <w:hyperlink w:anchor="_Toc101717493" w:history="1">
+        <w:r>
+          <w:rPr>
+            <w:rStyle w:val="Hipervnculo"/>
+          </w:rPr>
+          <w:t>4</w:t>
+        </w:r>
+        <w:r>
+          <w:rPr>
+            <w:rFonts w:asciiTheme="minorHAnsi" w:eastAsiaTheme="minorEastAsia" w:hAnsiTheme="minorHAnsi"/>
+            <w:szCs w:val="22"/>
+            <w:lang w:val="en-GB" w:eastAsia="en-GB"/>
+          </w:rPr>
+          <w:tab/>
+        </w:r>
+        <w:r>
+          <w:rPr>
+            <w:rStyle w:val="Hipervnculo"/>
+          </w:rPr>
+          <w:t>Métodos</w:t>
+        </w:r>
+      </w:hyperlink>
+    </w:p>
+    <w:p>
+      <w:pPr>
+        <w:pStyle w:val="TDC2"/>
+        <w:tabs>
+          <w:tab w:val="left" w:pos="880"/>
+          <w:tab w:val="right" w:leader="dot" w:pos="9203"/>
+        </w:tabs>
+        <w:rPr>
+          <w:rFonts w:asciiTheme="minorHAnsi" w:eastAsiaTheme="minorEastAsia" w:hAnsiTheme="minorHAnsi"/>
+          <w:noProof/>
+          <w:sz w:val="22"/>
+          <w:lang w:val="en-GB" w:eastAsia="en-GB"/>
+        </w:rPr>
+      </w:pPr>
+      <w:hyperlink w:anchor="_Toc101717494" w:history="1">
+        <w:r>
+          <w:rPr>
+            <w:rStyle w:val="Hipervnculo"/>
+            <w:noProof/>
+          </w:rPr>
+          <w:t>4.1</w:t>
+        </w:r>
+        <w:r>
+          <w:rPr>
+            <w:rFonts w:asciiTheme="minorHAnsi" w:eastAsiaTheme="minorEastAsia" w:hAnsiTheme="minorHAnsi"/>
+            <w:noProof/>
+            <w:sz w:val="22"/>
+            <w:lang w:val="en-GB" w:eastAsia="en-GB"/>
+          </w:rPr>
+          <w:tab/>
+        </w:r>
+        <w:r>
+          <w:rPr>
+            <w:rStyle w:val="Hipervnculo"/>
+            <w:noProof/>
+          </w:rPr>
+          <w:t>Modelo de nieve: método de grado-día</w:t>
+        </w:r>
+      </w:hyperlink>
+    </w:p>
+    <w:p>
+      <w:pPr>
+        <w:pStyle w:val="TDC2"/>
+        <w:tabs>
+          <w:tab w:val="left" w:pos="880"/>
+          <w:tab w:val="right" w:leader="dot" w:pos="9203"/>
+        </w:tabs>
+        <w:rPr>
+          <w:rFonts w:asciiTheme="minorHAnsi" w:eastAsiaTheme="minorEastAsia" w:hAnsiTheme="minorHAnsi"/>
+          <w:noProof/>
+          <w:sz w:val="22"/>
+          <w:lang w:val="en-GB" w:eastAsia="en-GB"/>
+        </w:rPr>
+      </w:pPr>
+      <w:hyperlink w:anchor="_Toc101717495" w:history="1">
+        <w:r>
+          <w:rPr>
+            <w:rStyle w:val="Hipervnculo"/>
+            <w:noProof/>
+          </w:rPr>
+          <w:t>4.2</w:t>
+        </w:r>
+        <w:r>
+          <w:rPr>
+            <w:rFonts w:asciiTheme="minorHAnsi" w:eastAsiaTheme="minorEastAsia" w:hAnsiTheme="minorHAnsi"/>
+            <w:noProof/>
+            <w:sz w:val="22"/>
+            <w:lang w:val="en-GB" w:eastAsia="en-GB"/>
+          </w:rPr>
+          <w:tab/>
+        </w:r>
+        <w:r>
+          <w:rPr>
+            <w:rStyle w:val="Hipervnculo"/>
+            <w:noProof/>
+          </w:rPr>
+          <w:t>Calibración</w:t>
+        </w:r>
+      </w:hyperlink>
+    </w:p>
+    <w:p>
+      <w:pPr>
+        <w:pStyle w:val="TDC1"/>
+        <w:rPr>
+          <w:rFonts w:asciiTheme="minorHAnsi" w:eastAsiaTheme="minorEastAsia" w:hAnsiTheme="minorHAnsi"/>
+          <w:szCs w:val="22"/>
+          <w:lang w:val="en-GB" w:eastAsia="en-GB"/>
+        </w:rPr>
+      </w:pPr>
+      <w:hyperlink w:anchor="_Toc101717496" w:history="1">
+        <w:r>
+          <w:rPr>
+            <w:rStyle w:val="Hipervnculo"/>
+          </w:rPr>
+          <w:t>5</w:t>
+        </w:r>
+        <w:r>
+          <w:rPr>
+            <w:rFonts w:asciiTheme="minorHAnsi" w:eastAsiaTheme="minorEastAsia" w:hAnsiTheme="minorHAnsi"/>
+            <w:szCs w:val="22"/>
+            <w:lang w:val="en-GB" w:eastAsia="en-GB"/>
+          </w:rPr>
+          <w:tab/>
+        </w:r>
+        <w:r>
+          <w:rPr>
+            <w:rStyle w:val="Hipervnculo"/>
+          </w:rPr>
+          <w:t>Resultados</w:t>
+        </w:r>
+      </w:hyperlink>
+    </w:p>
+    <w:p>
+      <w:pPr>
+        <w:pStyle w:val="TDC1"/>
+        <w:rPr>
+          <w:rFonts w:asciiTheme="minorHAnsi" w:eastAsiaTheme="minorEastAsia" w:hAnsiTheme="minorHAnsi"/>
+          <w:szCs w:val="22"/>
+          <w:lang w:val="en-GB" w:eastAsia="en-GB"/>
+        </w:rPr>
+      </w:pPr>
+      <w:hyperlink w:anchor="_Toc101717497" w:history="1">
+        <w:r>
+          <w:rPr>
+            <w:rStyle w:val="Hipervnculo"/>
+          </w:rPr>
+          <w:t>6</w:t>
+        </w:r>
+        <w:r>
+          <w:rPr>
+            <w:rFonts w:asciiTheme="minorHAnsi" w:eastAsiaTheme="minorEastAsia" w:hAnsiTheme="minorHAnsi"/>
+            <w:szCs w:val="22"/>
+            <w:lang w:val="en-GB" w:eastAsia="en-GB"/>
+          </w:rPr>
+          <w:tab/>
+        </w:r>
+        <w:r>
+          <w:rPr>
+            <w:rStyle w:val="Hipervnculo"/>
+          </w:rPr>
+          <w:t>Discusión</w:t>
+        </w:r>
+      </w:hyperlink>
+    </w:p>
+    <w:p>
+      <w:pPr>
         <w:pStyle w:val="Ttulo1"/>
         <w:rPr>
           <w:rFonts w:eastAsiaTheme="minorHAnsi"/>
@@ -267,7 +394,7 @@
         </w:rPr>
         <w:fldChar w:fldCharType="end"/>
       </w:r>
-      <w:bookmarkStart w:id="0" w:name="_Toc53519290"/>
+      <w:bookmarkStart w:id="0" w:name="_Toc101717488"/>
       <w:r>
         <w:rPr>
           <w:rFonts w:eastAsiaTheme="minorHAnsi"/>
@@ -275,6 +402,7 @@
         </w:rPr>
         <w:t>Introducción</w:t>
       </w:r>
+      <w:bookmarkEnd w:id="0"/>
     </w:p>
     <w:p>
       <w:r>
@@ -298,50 +426,86 @@
       <w:r>
         <w:t>.</w:t>
       </w:r>
-      <w:bookmarkEnd w:id="0"/>
     </w:p>
     <w:p>
       <w:pPr>
         <w:pStyle w:val="Ttulo1"/>
       </w:pPr>
+      <w:bookmarkStart w:id="1" w:name="_Toc101717489"/>
       <w:r>
         <w:t>Zona de estudio</w:t>
       </w:r>
-    </w:p>
-    <w:p>
-      <w:r>
-        <w:t>La cuenca de estudio es la cabecera del río Deva hasta la estación de aforo de Ojedo. Aunque para el modelo de nieve no es necesario que la zona de estudio sea una cuenca hidrográfica, ni que tenga una estación de aforo, he escogido esta cuenca pensando en poder calibrar más adelante el caudal.</w:t>
-      </w:r>
-    </w:p>
-    <w:p>
-      <w:r>
-        <w:t xml:space="preserve">Podría ser interesante ampliar la zona de estudio hasta la estación de aforo de Puentelles, justo antes de la confluencia con el río Cares. No </w:t>
-      </w:r>
-      <w:r>
-        <w:t>lo he hecho por ahora por reducir el tiempo de cálculo.</w:t>
+      <w:bookmarkEnd w:id="1"/>
+    </w:p>
+    <w:p>
+      <w:r>
+        <w:t xml:space="preserve">La cuenca de estudio es la cabecera del río Deva hasta la estación de aforo de </w:t>
+      </w:r>
+      <w:proofErr w:type="spellStart"/>
+      <w:r>
+        <w:t>Ojedo</w:t>
+      </w:r>
+      <w:proofErr w:type="spellEnd"/>
+      <w:r>
+        <w:t>. Aunque para el modelo de nieve no es necesario que la zona de estudio sea una cuenca hidrográfica, ni que tenga una estación de aforo, he escogido esta cuenca pensando en poder calibrar más adelante el caudal.</w:t>
+      </w:r>
+    </w:p>
+    <w:p>
+      <w:r>
+        <w:t xml:space="preserve">Podría ser interesante ampliar la zona de estudio hasta la estación de aforo de </w:t>
+      </w:r>
+      <w:proofErr w:type="spellStart"/>
+      <w:r>
+        <w:t>Puentelles</w:t>
+      </w:r>
+      <w:proofErr w:type="spellEnd"/>
+      <w:r>
+        <w:t xml:space="preserve">, justo antes de la confluencia con el río Cares. No </w:t>
+      </w:r>
+      <w:r>
+        <w:t xml:space="preserve">lo he hecho por ahora por reducir el tiempo de </w:t>
+      </w:r>
+      <w:commentRangeStart w:id="2"/>
+      <w:r>
+        <w:t>cálculo</w:t>
+      </w:r>
+      <w:commentRangeEnd w:id="2"/>
+      <w:r>
+        <w:rPr>
+          <w:rStyle w:val="Refdecomentario"/>
+        </w:rPr>
+        <w:commentReference w:id="2"/>
+      </w:r>
+      <w:r>
+        <w:t>.</w:t>
       </w:r>
     </w:p>
     <w:p>
       <w:pPr>
         <w:pStyle w:val="Ttulo1"/>
       </w:pPr>
+      <w:bookmarkStart w:id="3" w:name="_Toc101717490"/>
       <w:r>
         <w:t>Datos</w:t>
       </w:r>
+      <w:bookmarkEnd w:id="3"/>
     </w:p>
     <w:p>
       <w:pPr>
         <w:pStyle w:val="Ttulo2"/>
       </w:pPr>
+      <w:bookmarkStart w:id="4" w:name="_Toc101717491"/>
       <w:r>
         <w:t>Cobertura de nieve</w:t>
       </w:r>
+      <w:bookmarkEnd w:id="4"/>
     </w:p>
     <w:p>
       <w:r>
         <w:t xml:space="preserve">He utilizado como base de datos de nieve los productos de MODIS de extensión máxima de la cobertura de nieve: MOD10A2 para el satélite Terra y MYD10A2 para el satélite Aqua. Esta constelación de satélites ofrece datos desde 2002 con una resolución espacial de 465 m y, originalmente, resolución temporal diaria. Puesto que en los mapas diarios hay numerosos huecos causados por nubes, imágenes nocturnas, etc., los productos MODIS anteriores no tienen resolución diaria, sino de 8 días. En concreto, los productos MOD10A2 y MYD10A2 son mapas </w:t>
       </w:r>
       <w:r>
+        <w:lastRenderedPageBreak/>
         <w:t>clasificados</w:t>
       </w:r>
       <w:r>
@@ -376,35 +540,19 @@
       <w:pPr>
         <w:pStyle w:val="Descripcin"/>
       </w:pPr>
-      <w:bookmarkStart w:id="1" w:name="_Ref58251325"/>
+      <w:bookmarkStart w:id="5" w:name="_Ref58251325"/>
       <w:r>
         <w:t xml:space="preserve">Tabla </w:t>
       </w:r>
-      <w:r>
-        <w:fldChar w:fldCharType="begin"/>
-      </w:r>
-      <w:r>
-        <w:instrText xml:space="preserve"> SEQ Ta</w:instrText>
-      </w:r>
-      <w:r>
-        <w:instrText xml:space="preserve">bla \* ARABIC </w:instrText>
-      </w:r>
-      <w:r>
-        <w:fldChar w:fldCharType="separate"/>
-      </w:r>
-      <w:r>
-        <w:rPr>
-          <w:noProof/>
-        </w:rPr>
-        <w:t>1</w:t>
-      </w:r>
-      <w:r>
-        <w:rPr>
-          <w:noProof/>
-        </w:rPr>
-        <w:fldChar w:fldCharType="end"/>
-      </w:r>
-      <w:bookmarkEnd w:id="1"/>
+      <w:fldSimple w:instr=" SEQ Tabla \* ARABIC ">
+        <w:r>
+          <w:rPr>
+            <w:noProof/>
+          </w:rPr>
+          <w:t>1</w:t>
+        </w:r>
+      </w:fldSimple>
+      <w:bookmarkEnd w:id="5"/>
       <w:r>
         <w:t>. Clases en los productos MODIS de máxima cobertura de nieve.</w:t>
       </w:r>
@@ -566,7 +714,6 @@
               <w:jc w:val="right"/>
             </w:pPr>
             <w:r>
-              <w:lastRenderedPageBreak/>
               <w:t>11</w:t>
             </w:r>
           </w:p>
@@ -844,7 +991,29 @@
     </w:tbl>
     <w:p>
       <w:r>
-        <w:t xml:space="preserve">En los datos dentro de la cuenca del Sella únicamente hay celdas clasificadas como indeciso (1), sin nieve (440.000 aprox.), nube (55.000 aprox.) y nieve (120.000 aprox). Como sólo interesa tener un mapa binario de presencia-ausencia de nieve, he reclasificado como NaN todas las celdas que no fueran de las clases “sin nieve” o “nieve”, y a estas dos clases les </w:t>
+        <w:t xml:space="preserve">En los datos dentro de la cuenca del </w:t>
+      </w:r>
+      <w:r>
+        <w:t>Deva</w:t>
+      </w:r>
+      <w:r>
+        <w:t xml:space="preserve"> únicamente hay celdas clasificadas como indeciso (1), sin nieve (440.000 aprox.), nube (55.000 aprox.) y nieve (120.000 </w:t>
+      </w:r>
+      <w:proofErr w:type="spellStart"/>
+      <w:r>
+        <w:t>aprox</w:t>
+      </w:r>
+      <w:proofErr w:type="spellEnd"/>
+      <w:r>
+        <w:t xml:space="preserve">). Como sólo interesa tener un mapa binario de presencia-ausencia de nieve, he reclasificado como </w:t>
+      </w:r>
+      <w:proofErr w:type="spellStart"/>
+      <w:r>
+        <w:t>NaN</w:t>
+      </w:r>
+      <w:proofErr w:type="spellEnd"/>
+      <w:r>
+        <w:t xml:space="preserve"> todas las celdas que no fueran de las clases “sin nieve” o “nieve”, y a estas dos clases les </w:t>
       </w:r>
       <w:r>
         <w:t>he dado</w:t>
@@ -855,16 +1024,32 @@
     </w:p>
     <w:p>
       <w:r>
-        <w:t>He comparado los datos de los dos satélites (Terra y Aqua) de cara a unificarlos y tener una sola base de datos de observación. Puesto que Aqua tiene mayor falta de datos, he tomado como referencia los datos de Terra, a los que he añadido los datos de Aqua cuando este satélite tiene dato y Terra no.</w:t>
+        <w:t xml:space="preserve">He comparado los datos de los dos satélites (Terra y Aqua) de cara a unificarlos y tener una sola base de datos de observación. Puesto que Aqua tiene mayor falta de datos, he tomado como referencia los datos de Terra, a los que he añadido los datos de Aqua cuando este satélite tiene dato y Terra </w:t>
+      </w:r>
+      <w:commentRangeStart w:id="6"/>
+      <w:r>
+        <w:t>no</w:t>
+      </w:r>
+      <w:commentRangeEnd w:id="6"/>
+      <w:r>
+        <w:rPr>
+          <w:rStyle w:val="Refdecomentario"/>
+        </w:rPr>
+        <w:commentReference w:id="6"/>
+      </w:r>
+      <w:r>
+        <w:t>.</w:t>
       </w:r>
     </w:p>
     <w:p>
       <w:pPr>
         <w:pStyle w:val="Ttulo2"/>
       </w:pPr>
+      <w:bookmarkStart w:id="7" w:name="_Toc101717492"/>
       <w:r>
         <w:t>Clima</w:t>
       </w:r>
+      <w:bookmarkEnd w:id="7"/>
     </w:p>
     <w:p>
       <w:r>
@@ -902,92 +1087,177 @@
         <w:t>En su momento</w:t>
       </w:r>
       <w:r>
-        <w:t xml:space="preserve"> utilicé los datos de las estaciones de la AEMet y analicé mediante validación cruzada el método de interpolación que mejor se ajustaba a cada variable. Para la precipitación el método con el mejor rendimiento fue </w:t>
+        <w:t xml:space="preserve"> utilicé los datos de las estaciones de la </w:t>
+      </w:r>
+      <w:proofErr w:type="spellStart"/>
+      <w:r>
+        <w:t>AEMet</w:t>
+      </w:r>
+      <w:proofErr w:type="spellEnd"/>
+      <w:r>
+        <w:t xml:space="preserve"> y analicé mediante validación cruzada el método de interpolación que mejor se ajustaba a cada variable. Para la precipitación el método con el mejor rendimiento fue </w:t>
       </w:r>
       <w:r>
         <w:rPr>
           <w:i/>
           <w:iCs/>
         </w:rPr>
-        <w:t>universal kriging</w:t>
-      </w:r>
-      <w:r>
-        <w:t>, utilizando como deriva la altitud, mientras que para la temperatura fue la distancia inversa aplicada sobre los residuos de la regresión lineal entre temperatura y altitud.</w:t>
-      </w:r>
-    </w:p>
-    <w:p>
-      <w:r>
-        <w:t>Los mapas de IVERCAM tiene resolución espacial 1000 m, aproximadamente el doble que la resolución de MODIS. De cara a utilizar estos datos en este estudio</w:t>
-      </w:r>
-      <w:r>
-        <w:t xml:space="preserve">, he </w:t>
-      </w:r>
-      <w:r>
-        <w:t>remuestre</w:t>
-      </w:r>
-      <w:r>
-        <w:t>ado</w:t>
-      </w:r>
-      <w:r>
-        <w:t xml:space="preserve"> los mapas sobre la malla de MODIS en la cuenca del Deva</w:t>
-      </w:r>
-      <w:r>
-        <w:t xml:space="preserve"> mediante la distancia inversa al cuadrado de las 4 celdas más cercanas.</w:t>
-      </w:r>
-    </w:p>
-    <w:p>
-      <w:pPr>
-        <w:pStyle w:val="Ttulo3"/>
-        <w:rPr>
-          <w:rFonts w:eastAsiaTheme="minorHAnsi"/>
-        </w:rPr>
-      </w:pPr>
-      <w:r>
-        <w:rPr>
-          <w:rFonts w:eastAsiaTheme="minorHAnsi"/>
-        </w:rPr>
-        <w:t>Radiación</w:t>
-      </w:r>
-    </w:p>
-    <w:p>
-      <w:r>
-        <w:t>El método del grado-día incluye la posibilidad de utilizar la radiación incidente como un factor corrector del coeficiente de fusión diario, de manera que haya una mayor fusión en zonas con mayor soleamiento. Para ello, se surte al modelo con mapas mensuales de radiación adimensional, es decir, el cociente entre la radiación incidente teniendo en cuenta la orografía y la radiación incidente en el supuesto de que la zona de estudio fuera plana.</w:t>
-      </w:r>
-    </w:p>
-    <w:p>
-      <w:r>
-        <w:t xml:space="preserve">Para calcular estos mapas de radiación he remuestreado el modelo digital del terreno del IGN a la malla de MODIS en la cuenca del Deva, y he hecho una copia de este MDT remuestreado con cota cero constante. Con la herramienta de ArcGIS </w:t>
-      </w:r>
+        <w:t xml:space="preserve">universal </w:t>
+      </w:r>
+      <w:proofErr w:type="spellStart"/>
       <w:r>
         <w:rPr>
           <w:i/>
           <w:iCs/>
         </w:rPr>
-        <w:t>area solar radiation</w:t>
-      </w:r>
-      <w:r>
-        <w:t xml:space="preserve"> se calcula la radiación </w:t>
+        <w:t>kriging</w:t>
+      </w:r>
+      <w:proofErr w:type="spellEnd"/>
+      <w:r>
+        <w:t>, utilizando como deriva la altitud, mientras que para la temperatura fue la distancia inversa aplicada sobre los residuos de la regresión lineal entre temperatura y altitud.</w:t>
+      </w:r>
+    </w:p>
+    <w:p>
+      <w:r>
+        <w:t>Los mapas de IVERCAM tiene resolución espacial 1000 m, aproximadamente el doble que la resolución de MODIS. De cara a utilizar estos datos en este estudio</w:t>
+      </w:r>
+      <w:r>
+        <w:t xml:space="preserve">, he </w:t>
+      </w:r>
+      <w:proofErr w:type="spellStart"/>
+      <w:r>
+        <w:t>remuestre</w:t>
+      </w:r>
+      <w:r>
+        <w:t>ado</w:t>
+      </w:r>
+      <w:proofErr w:type="spellEnd"/>
+      <w:r>
+        <w:t xml:space="preserve"> los mapas sobre la malla de MODIS en la cuenca del Deva</w:t>
+      </w:r>
+      <w:r>
+        <w:t xml:space="preserve"> mediante la distancia inversa al cuadrado de las 4 celdas más </w:t>
+      </w:r>
+      <w:commentRangeStart w:id="8"/>
+      <w:r>
+        <w:t>cercanas</w:t>
+      </w:r>
+      <w:commentRangeEnd w:id="8"/>
+      <w:r>
+        <w:rPr>
+          <w:rStyle w:val="Refdecomentario"/>
+        </w:rPr>
+        <w:commentReference w:id="8"/>
+      </w:r>
+      <w:r>
+        <w:t>.</w:t>
+      </w:r>
+    </w:p>
+    <w:p>
+      <w:pPr>
+        <w:pStyle w:val="Ttulo3"/>
+        <w:rPr>
+          <w:rFonts w:eastAsiaTheme="minorHAnsi"/>
+        </w:rPr>
+      </w:pPr>
+      <w:r>
+        <w:rPr>
+          <w:rFonts w:eastAsiaTheme="minorHAnsi"/>
+        </w:rPr>
+        <w:t>Radiación</w:t>
+      </w:r>
+    </w:p>
+    <w:p>
+      <w:r>
+        <w:t xml:space="preserve">El método del grado-día incluye la posibilidad de utilizar la radiación incidente como un factor corrector del coeficiente de fusión diario, de manera que haya una mayor fusión en zonas con </w:t>
       </w:r>
       <w:r>
         <w:lastRenderedPageBreak/>
-        <w:t>incidente en cada mes para el MDT real y el plano; el cociente de estos dos es el valor adimensional de la radiación requerido por el modelo de grado-día.</w:t>
+        <w:t>mayor soleamiento. Para ello, se surte al modelo con mapas mensuales de radiación adimensional, es decir, el cociente entre la radiación incidente teniendo en cuenta la orografía y la radiación incidente en el supuesto de que la zona de estudio fuera plana.</w:t>
+      </w:r>
+    </w:p>
+    <w:p>
+      <w:r>
+        <w:t xml:space="preserve">Para calcular estos mapas de radiación he </w:t>
+      </w:r>
+      <w:proofErr w:type="spellStart"/>
+      <w:r>
+        <w:t>remuestreado</w:t>
+      </w:r>
+      <w:proofErr w:type="spellEnd"/>
+      <w:r>
+        <w:t xml:space="preserve"> el modelo digital del terreno del IGN a la malla de MODIS en la cuenca del Deva, y he hecho una copia de este MDT </w:t>
+      </w:r>
+      <w:proofErr w:type="spellStart"/>
+      <w:r>
+        <w:t>remuestreado</w:t>
+      </w:r>
+      <w:proofErr w:type="spellEnd"/>
+      <w:r>
+        <w:t xml:space="preserve"> con cota </w:t>
+      </w:r>
+      <w:proofErr w:type="gramStart"/>
+      <w:r>
+        <w:t>cero</w:t>
+      </w:r>
+      <w:r>
+        <w:t xml:space="preserve"> </w:t>
+      </w:r>
+      <w:r>
+        <w:t>constante</w:t>
+      </w:r>
+      <w:proofErr w:type="gramEnd"/>
+      <w:r>
+        <w:t xml:space="preserve">. Con la herramienta de ArcGIS </w:t>
+      </w:r>
+      <w:proofErr w:type="spellStart"/>
+      <w:r>
+        <w:rPr>
+          <w:i/>
+          <w:iCs/>
+        </w:rPr>
+        <w:t>area</w:t>
+      </w:r>
+      <w:proofErr w:type="spellEnd"/>
+      <w:r>
+        <w:rPr>
+          <w:i/>
+          <w:iCs/>
+        </w:rPr>
+        <w:t xml:space="preserve"> solar </w:t>
+      </w:r>
+      <w:proofErr w:type="spellStart"/>
+      <w:r>
+        <w:rPr>
+          <w:i/>
+          <w:iCs/>
+        </w:rPr>
+        <w:t>radiation</w:t>
+      </w:r>
+      <w:proofErr w:type="spellEnd"/>
+      <w:r>
+        <w:t xml:space="preserve"> se calcula la radiación incidente en cada mes para el MDT real y el plano; el cociente de estos dos es el valor adimensional de la radiación requerido por el modelo de grado-día.</w:t>
       </w:r>
     </w:p>
     <w:p>
       <w:pPr>
         <w:pStyle w:val="Ttulo1"/>
       </w:pPr>
+      <w:bookmarkStart w:id="9" w:name="_Toc101717493"/>
       <w:r>
         <w:t>Métodos</w:t>
       </w:r>
+      <w:bookmarkEnd w:id="9"/>
     </w:p>
     <w:p>
       <w:pPr>
         <w:pStyle w:val="Ttulo2"/>
       </w:pPr>
+      <w:bookmarkStart w:id="10" w:name="_Toc101717494"/>
       <w:r>
         <w:t>Modelo de nieve: método de grado-día</w:t>
       </w:r>
+      <w:bookmarkEnd w:id="10"/>
     </w:p>
     <w:p>
       <w:r>
@@ -1005,6 +1275,7 @@
           <w:numId w:val="24"/>
         </w:numPr>
       </w:pPr>
+      <w:proofErr w:type="spellStart"/>
       <w:r>
         <w:rPr>
           <w:i/>
@@ -1012,6 +1283,7 @@
         </w:rPr>
         <w:t>Ts</w:t>
       </w:r>
+      <w:proofErr w:type="spellEnd"/>
       <w:r>
         <w:t xml:space="preserve">: umbral de temperatura por debajo del cuál se asume que la precipitación es en forma de nieve. Éste es el parámetro que yo he añadido; en TETIS se asume un valor </w:t>
       </w:r>
@@ -1100,10 +1372,7 @@
         <w:t xml:space="preserve">días con </w:t>
       </w:r>
       <w:r>
-        <w:t xml:space="preserve">precipitación </w:t>
-      </w:r>
-      <w:r>
-        <w:t xml:space="preserve">(en concreto días de lluvia, porque se asume que </w:t>
+        <w:t xml:space="preserve">precipitación (en concreto días de lluvia, porque se asume que </w:t>
       </w:r>
       <w:r>
         <w:rPr>
@@ -1115,6 +1384,7 @@
       <w:r>
         <w:t xml:space="preserve">es mayor que </w:t>
       </w:r>
+      <w:proofErr w:type="spellStart"/>
       <w:r>
         <w:rPr>
           <w:i/>
@@ -1122,6 +1392,7 @@
         </w:rPr>
         <w:t>Ts</w:t>
       </w:r>
+      <w:proofErr w:type="spellEnd"/>
       <w:r>
         <w:t>)</w:t>
       </w:r>
@@ -1334,7 +1605,21 @@
         <w:rPr>
           <w:rFonts w:eastAsiaTheme="minorEastAsia"/>
         </w:rPr>
-        <w:t>el equivalente agua-nieve (</w:t>
+        <w:t xml:space="preserve">el equivalente </w:t>
+      </w:r>
+      <w:proofErr w:type="gramStart"/>
+      <w:r>
+        <w:rPr>
+          <w:rFonts w:eastAsiaTheme="minorEastAsia"/>
+        </w:rPr>
+        <w:t>agua-nieve</w:t>
+      </w:r>
+      <w:proofErr w:type="gramEnd"/>
+      <w:r>
+        <w:rPr>
+          <w:rFonts w:eastAsiaTheme="minorEastAsia"/>
+        </w:rPr>
+        <w:t xml:space="preserve"> (</w:t>
       </w:r>
       <m:oMath>
         <m:r>
@@ -1902,7 +2187,21 @@
         <w:rPr>
           <w:rFonts w:eastAsiaTheme="minorEastAsia"/>
         </w:rPr>
-        <w:t xml:space="preserve"> son el equivalente agua-nieve en el paso temporal actual y anterior, respectivamente, y </w:t>
+        <w:t xml:space="preserve"> son el equivalente </w:t>
+      </w:r>
+      <w:proofErr w:type="gramStart"/>
+      <w:r>
+        <w:rPr>
+          <w:rFonts w:eastAsiaTheme="minorEastAsia"/>
+        </w:rPr>
+        <w:t>agua-nieve</w:t>
+      </w:r>
+      <w:proofErr w:type="gramEnd"/>
+      <w:r>
+        <w:rPr>
+          <w:rFonts w:eastAsiaTheme="minorEastAsia"/>
+        </w:rPr>
+        <w:t xml:space="preserve"> en el paso temporal actual y anterior, respectivamente, y </w:t>
       </w:r>
       <m:oMath>
         <m:r>
@@ -1973,8 +2272,17 @@
           <w:rStyle w:val="hgkelc"/>
           <w:rFonts w:eastAsiaTheme="minorEastAsia"/>
         </w:rPr>
-        <w:t xml:space="preserve"> y se sustrae dicho valor para actualizar el equivalente agua-nieve</w:t>
-      </w:r>
+        <w:t xml:space="preserve"> y se sustrae dicho valor para actualizar el equivalente </w:t>
+      </w:r>
+      <w:proofErr w:type="gramStart"/>
+      <w:r>
+        <w:rPr>
+          <w:rStyle w:val="hgkelc"/>
+          <w:rFonts w:eastAsiaTheme="minorEastAsia"/>
+        </w:rPr>
+        <w:t>agua-nieve</w:t>
+      </w:r>
+      <w:proofErr w:type="gramEnd"/>
       <w:r>
         <w:rPr>
           <w:rStyle w:val="hgkelc"/>
@@ -2158,6 +2466,7 @@
             <w:rPr>
               <w:rFonts w:ascii="Cambria Math" w:hAnsi="Cambria Math"/>
             </w:rPr>
+            <w:lastRenderedPageBreak/>
             <m:t xml:space="preserve"> </m:t>
           </m:r>
           <m:sSub>
@@ -2272,7 +2581,15 @@
         <w:t xml:space="preserve">genera dos series diarias de mapas como </w:t>
       </w:r>
       <w:r>
-        <w:t xml:space="preserve">resultado: los mapas de equivalente agua-nieve y </w:t>
+        <w:t xml:space="preserve">resultado: los mapas de equivalente </w:t>
+      </w:r>
+      <w:proofErr w:type="gramStart"/>
+      <w:r>
+        <w:t>agua-nieve</w:t>
+      </w:r>
+      <w:proofErr w:type="gramEnd"/>
+      <w:r>
+        <w:t xml:space="preserve"> y </w:t>
       </w:r>
       <w:r>
         <w:t xml:space="preserve">los de </w:t>
@@ -2289,7 +2606,6 @@
     </w:p>
     <w:p>
       <w:r>
-        <w:lastRenderedPageBreak/>
         <w:t>Puesto que los datos observados son de cobertura máxima de nieve en periodos de 8 días, hay que tratar los resultados del modelo para semejarlos a la observación.</w:t>
       </w:r>
       <w:r>
@@ -2299,10 +2615,18 @@
         <w:t xml:space="preserve">En primer lugar, </w:t>
       </w:r>
       <w:r>
-        <w:t xml:space="preserve">convierto </w:t>
-      </w:r>
-      <w:r>
-        <w:t xml:space="preserve"> los mapas de SWE en presencia-ausencia, asumiendo como presencia de nieve valores del SWE superiores a 1 mm. Posteriormente, </w:t>
+        <w:t>convierto los</w:t>
+      </w:r>
+      <w:r>
+        <w:t xml:space="preserve"> mapas de SWE en presencia-ausencia, asumiendo como presencia de nieve valores del SWE superiores a 1 </w:t>
+      </w:r>
+      <w:proofErr w:type="spellStart"/>
+      <w:r>
+        <w:t>mm.</w:t>
+      </w:r>
+      <w:proofErr w:type="spellEnd"/>
+      <w:r>
+        <w:t xml:space="preserve"> Posteriormente, </w:t>
       </w:r>
       <w:r>
         <w:t>agrego</w:t>
@@ -2321,9 +2645,11 @@
       <w:pPr>
         <w:pStyle w:val="Ttulo2"/>
       </w:pPr>
+      <w:bookmarkStart w:id="11" w:name="_Toc101717495"/>
       <w:r>
         <w:t>Calibración</w:t>
       </w:r>
+      <w:bookmarkEnd w:id="11"/>
     </w:p>
     <w:p>
       <w:pPr>
@@ -2337,157 +2663,228 @@
       <w:r>
         <w:t>Como algoritmo de optimización he utilizado la implementación de SCEUA (</w:t>
       </w:r>
+      <w:proofErr w:type="spellStart"/>
       <w:r>
         <w:rPr>
           <w:i/>
           <w:iCs/>
         </w:rPr>
-        <w:t>Shuffled Complex Evolution-University of Arizona</w:t>
-      </w:r>
-      <w:r>
-        <w:t xml:space="preserve">) en la librería </w:t>
-      </w:r>
+        <w:t>Shuffled</w:t>
+      </w:r>
+      <w:proofErr w:type="spellEnd"/>
       <w:r>
         <w:rPr>
           <w:i/>
           <w:iCs/>
         </w:rPr>
-        <w:t>spot</w:t>
-      </w:r>
+        <w:t xml:space="preserve"> </w:t>
+      </w:r>
+      <w:proofErr w:type="spellStart"/>
       <w:r>
         <w:rPr>
           <w:i/>
           <w:iCs/>
         </w:rPr>
-        <w:t>p</w:t>
-      </w:r>
+        <w:t>Complex</w:t>
+      </w:r>
+      <w:proofErr w:type="spellEnd"/>
       <w:r>
         <w:rPr>
           <w:i/>
           <w:iCs/>
         </w:rPr>
-        <w:t>y</w:t>
-      </w:r>
-      <w:r>
-        <w:t xml:space="preserve"> de Python</w:t>
-      </w:r>
-      <w:r>
-        <w:t>.</w:t>
-      </w:r>
-    </w:p>
-    <w:p>
-      <w:r>
-        <w:t xml:space="preserve">Dentro de los parámetros a ajustar en SCEUA, he definido únicamente el número de iteraciones máximas en 1000. El resto de los parámetros los dejo según el ejemplo en la documentación de </w:t>
-      </w:r>
+        <w:t xml:space="preserve"> </w:t>
+      </w:r>
+      <w:proofErr w:type="spellStart"/>
       <w:r>
         <w:rPr>
           <w:i/>
           <w:iCs/>
         </w:rPr>
-        <w:t>spot</w:t>
-      </w:r>
+        <w:t>Evolution-University</w:t>
+      </w:r>
+      <w:proofErr w:type="spellEnd"/>
       <w:r>
         <w:rPr>
           <w:i/>
           <w:iCs/>
         </w:rPr>
-        <w:t>p</w:t>
-      </w:r>
+        <w:t xml:space="preserve"> </w:t>
+      </w:r>
+      <w:proofErr w:type="spellStart"/>
       <w:r>
         <w:rPr>
           <w:i/>
           <w:iCs/>
         </w:rPr>
-        <w:t>y</w:t>
-      </w:r>
-      <w:r>
-        <w:t>.</w:t>
-      </w:r>
-    </w:p>
-    <w:p>
-      <w:pPr>
-        <w:pStyle w:val="Ttulo3"/>
-      </w:pPr>
-      <w:r>
-        <w:t>Función objetivo</w:t>
-      </w:r>
-    </w:p>
-    <w:p>
-      <w:r>
-        <w:t xml:space="preserve">Puesto que el modelo es un clasificador binario de presencia o ausencia de nieve, he optado por utilizar como función objetivo el </w:t>
-      </w:r>
+        <w:t>of</w:t>
+      </w:r>
+      <w:proofErr w:type="spellEnd"/>
       <w:r>
         <w:rPr>
           <w:i/>
           <w:iCs/>
         </w:rPr>
-        <w:t>f1</w:t>
-      </w:r>
-      <w:r>
-        <w:t xml:space="preserve">, la media armónica entre precisión y exhaustividad. Como método de agregación utilizo </w:t>
-      </w:r>
+        <w:t xml:space="preserve"> Arizona</w:t>
+      </w:r>
+      <w:r>
+        <w:t xml:space="preserve">) en la librería </w:t>
+      </w:r>
+      <w:proofErr w:type="spellStart"/>
       <w:r>
         <w:rPr>
           <w:i/>
           <w:iCs/>
         </w:rPr>
-        <w:t>micro</w:t>
-      </w:r>
-      <w:r>
-        <w:t>, que calcula la métrica global a partir del total de positivos verdaderos, falsos negativos y falsos positivos.</w:t>
-      </w:r>
-    </w:p>
-    <w:p>
-      <w:r>
-        <w:t xml:space="preserve">Utilizo la función </w:t>
+        <w:t>spot</w:t>
       </w:r>
       <w:r>
         <w:rPr>
           <w:i/>
           <w:iCs/>
         </w:rPr>
-        <w:t>f1_score</w:t>
-      </w:r>
-      <w:r>
-        <w:t xml:space="preserve"> de </w:t>
-      </w:r>
-      <w:r>
-        <w:t>Scikit</w:t>
-      </w:r>
-      <w:r>
-        <w:t>-</w:t>
-      </w:r>
-      <w:r>
-        <w:t>Learn</w:t>
-      </w:r>
-      <w:r>
-        <w:t xml:space="preserve"> </w:t>
-      </w:r>
-      <w:r>
-        <w:t xml:space="preserve">para calcular el </w:t>
+        <w:t>p</w:t>
       </w:r>
       <w:r>
         <w:rPr>
           <w:i/>
           <w:iCs/>
         </w:rPr>
-        <w:t>f1</w:t>
-      </w:r>
-      <w:r>
-        <w:t xml:space="preserve"> entre cada mapa observado y su simulación correspondiente. Con ello genero una serie temporal de </w:t>
-      </w:r>
+        <w:t>y</w:t>
+      </w:r>
+      <w:proofErr w:type="spellEnd"/>
+      <w:r>
+        <w:t xml:space="preserve"> de Python</w:t>
+      </w:r>
+      <w:r>
+        <w:t>.</w:t>
+      </w:r>
+    </w:p>
+    <w:p>
+      <w:r>
+        <w:t xml:space="preserve">Dentro de los parámetros a ajustar en SCEUA, he definido únicamente el número de iteraciones máximas en 1000. El resto de los parámetros los dejo según el ejemplo en la documentación de </w:t>
+      </w:r>
+      <w:proofErr w:type="spellStart"/>
       <w:r>
         <w:rPr>
           <w:i/>
           <w:iCs/>
         </w:rPr>
+        <w:t>spot</w:t>
+      </w:r>
+      <w:r>
+        <w:rPr>
+          <w:i/>
+          <w:iCs/>
+        </w:rPr>
+        <w:t>p</w:t>
+      </w:r>
+      <w:r>
+        <w:rPr>
+          <w:i/>
+          <w:iCs/>
+        </w:rPr>
+        <w:t>y</w:t>
+      </w:r>
+      <w:proofErr w:type="spellEnd"/>
+      <w:r>
+        <w:t>.</w:t>
+      </w:r>
+    </w:p>
+    <w:p>
+      <w:pPr>
+        <w:pStyle w:val="Ttulo3"/>
+      </w:pPr>
+      <w:r>
+        <w:t>Función objetivo</w:t>
+      </w:r>
+    </w:p>
+    <w:p>
+      <w:r>
+        <w:t xml:space="preserve">Puesto que el modelo es un clasificador binario de presencia o ausencia de nieve, he optado por utilizar como función objetivo el </w:t>
+      </w:r>
+      <w:r>
+        <w:rPr>
+          <w:i/>
+          <w:iCs/>
+        </w:rPr>
         <w:t>f1</w:t>
       </w:r>
       <w:r>
+        <w:t xml:space="preserve">, la media armónica entre precisión y exhaustividad. Como método de agregación utilizo </w:t>
+      </w:r>
+      <w:r>
+        <w:rPr>
+          <w:i/>
+          <w:iCs/>
+        </w:rPr>
+        <w:t>micro</w:t>
+      </w:r>
+      <w:r>
+        <w:t>, que calcula la métrica global a partir del total de positivos verdaderos, falsos negativos y falsos positivos.</w:t>
+      </w:r>
+    </w:p>
+    <w:p>
+      <w:r>
+        <w:t xml:space="preserve">Utilizo la función </w:t>
+      </w:r>
+      <w:r>
+        <w:rPr>
+          <w:i/>
+          <w:iCs/>
+        </w:rPr>
+        <w:t>f1_score</w:t>
+      </w:r>
+      <w:r>
+        <w:t xml:space="preserve"> de </w:t>
+      </w:r>
+      <w:proofErr w:type="spellStart"/>
+      <w:r>
+        <w:t>Scikit</w:t>
+      </w:r>
+      <w:r>
+        <w:t>-</w:t>
+      </w:r>
+      <w:r>
+        <w:t>Learn</w:t>
+      </w:r>
+      <w:proofErr w:type="spellEnd"/>
+      <w:r>
+        <w:t xml:space="preserve"> </w:t>
+      </w:r>
+      <w:r>
+        <w:t xml:space="preserve">para calcular el </w:t>
+      </w:r>
+      <w:r>
+        <w:rPr>
+          <w:i/>
+          <w:iCs/>
+        </w:rPr>
+        <w:t>f1</w:t>
+      </w:r>
+      <w:r>
+        <w:t xml:space="preserve"> entre cada mapa observado y su simulación correspondiente. Con ello genero una serie temporal de </w:t>
+      </w:r>
+      <w:r>
+        <w:rPr>
+          <w:i/>
+          <w:iCs/>
+        </w:rPr>
+        <w:t>f1</w:t>
+      </w:r>
+      <w:r>
         <w:t xml:space="preserve">, de la que calculo la media como el valor de rendimiento </w:t>
       </w:r>
+      <w:commentRangeStart w:id="12"/>
       <w:r>
         <w:t>global</w:t>
+      </w:r>
+      <w:commentRangeEnd w:id="12"/>
+      <w:r>
+        <w:rPr>
+          <w:rStyle w:val="Refdecomentario"/>
+        </w:rPr>
+        <w:commentReference w:id="12"/>
       </w:r>
       <w:r>
         <w:t>.</w:t>
@@ -2727,19 +3124,35 @@
           <w:rFonts w:eastAsiaTheme="minorEastAsia"/>
         </w:rPr>
       </w:pPr>
-      <w:bookmarkStart w:id="2" w:name="_Ref58313871"/>
+      <w:bookmarkStart w:id="13" w:name="_Ref58313871"/>
       <w:r>
         <w:t xml:space="preserve">Tabla </w:t>
       </w:r>
-      <w:fldSimple w:instr=" SEQ Tabla \* ARABIC ">
-        <w:r>
-          <w:rPr>
-            <w:noProof/>
-          </w:rPr>
-          <w:t>2</w:t>
-        </w:r>
-      </w:fldSimple>
-      <w:bookmarkEnd w:id="2"/>
+      <w:r>
+        <w:fldChar w:fldCharType="begin"/>
+      </w:r>
+      <w:r>
+        <w:instrText xml:space="preserve"> SEQ Tabl</w:instrText>
+      </w:r>
+      <w:r>
+        <w:instrText xml:space="preserve">a \* ARABIC </w:instrText>
+      </w:r>
+      <w:r>
+        <w:fldChar w:fldCharType="separate"/>
+      </w:r>
+      <w:r>
+        <w:rPr>
+          <w:noProof/>
+        </w:rPr>
+        <w:t>2</w:t>
+      </w:r>
+      <w:r>
+        <w:rPr>
+          <w:noProof/>
+        </w:rPr>
+        <w:fldChar w:fldCharType="end"/>
+      </w:r>
+      <w:bookmarkEnd w:id="13"/>
       <w:r>
         <w:t>. Parámetros calibrados, su rango de búsqueda</w:t>
       </w:r>
@@ -3396,9 +3809,12 @@
       <w:pPr>
         <w:pStyle w:val="Ttulo1"/>
       </w:pPr>
-      <w:r>
+      <w:bookmarkStart w:id="14" w:name="_Toc101717496"/>
+      <w:r>
+        <w:lastRenderedPageBreak/>
         <w:t>Resultados</w:t>
       </w:r>
+      <w:bookmarkEnd w:id="14"/>
     </w:p>
     <w:p>
       <w:pPr>
@@ -3443,7 +3859,13 @@
         <w:t>°C</w:t>
       </w:r>
       <w:r>
-        <w:t>, DDF1 4.71 m/</w:t>
+        <w:t>, DDF1 4.71 m</w:t>
+      </w:r>
+      <w:r>
+        <w:t>m</w:t>
+      </w:r>
+      <w:r>
+        <w:t>/</w:t>
       </w:r>
       <w:r>
         <w:rPr>
@@ -3522,7 +3944,6 @@
         <w:rPr>
           <w:rStyle w:val="acopre"/>
         </w:rPr>
-        <w:lastRenderedPageBreak/>
         <w:t xml:space="preserve">La serie de f1 indica que los parámetros del modelo grado-día no son muy sensibles, al menos para esta función objetivo, puesto que apenas hay diferencia en rendimiento entre la mejor y </w:t>
       </w:r>
       <w:r>
@@ -3624,7 +4045,7 @@
                     <pic:cNvPicPr/>
                   </pic:nvPicPr>
                   <pic:blipFill>
-                    <a:blip r:embed="rId8" cstate="print">
+                    <a:blip r:embed="rId12" cstate="print">
                       <a:extLst>
                         <a:ext uri="{28A0092B-C50C-407E-A947-70E740481C1C}">
                           <a14:useLocalDpi xmlns:a14="http://schemas.microsoft.com/office/drawing/2010/main" val="0"/>
@@ -3655,69 +4076,61 @@
       <w:pPr>
         <w:pStyle w:val="Descripcin"/>
       </w:pPr>
-      <w:bookmarkStart w:id="3" w:name="_Ref58260338"/>
+      <w:bookmarkStart w:id="15" w:name="_Ref58260338"/>
       <w:r>
         <w:t xml:space="preserve">Figura </w:t>
       </w:r>
+      <w:fldSimple w:instr=" SEQ Figura \* ARABIC ">
+        <w:r>
+          <w:rPr>
+            <w:noProof/>
+          </w:rPr>
+          <w:t>1</w:t>
+        </w:r>
+      </w:fldSimple>
+      <w:bookmarkEnd w:id="15"/>
+      <w:r>
+        <w:t xml:space="preserve">. </w:t>
+      </w:r>
+      <w:r>
+        <w:t>Evolución de la calibración del modelo de nieve. Se representa el rendimiento (f1) y los valores de los tres parámetros calibrados para las iteraciones de la calibración. La cruz roja representa la parametrización óptima.</w:t>
+      </w:r>
+    </w:p>
+    <w:p>
+      <w:r>
+        <w:t xml:space="preserve">La </w:t>
+      </w:r>
       <w:r>
         <w:fldChar w:fldCharType="begin"/>
       </w:r>
       <w:r>
-        <w:instrText xml:space="preserve"> SEQ Figu</w:instrText>
-      </w:r>
-      <w:r>
-        <w:instrText xml:space="preserve">ra \* ARABIC </w:instrText>
+        <w:instrText xml:space="preserve"> REF _Ref58260740 \h </w:instrText>
       </w:r>
       <w:r>
         <w:fldChar w:fldCharType="separate"/>
       </w:r>
       <w:r>
+        <w:t xml:space="preserve">Figura </w:t>
+      </w:r>
+      <w:r>
         <w:rPr>
           <w:noProof/>
         </w:rPr>
-        <w:t>1</w:t>
-      </w:r>
-      <w:r>
-        <w:rPr>
-          <w:noProof/>
-        </w:rPr>
+        <w:t>3</w:t>
+      </w:r>
+      <w:r>
         <w:fldChar w:fldCharType="end"/>
       </w:r>
-      <w:bookmarkEnd w:id="3"/>
-      <w:r>
-        <w:t xml:space="preserve">. </w:t>
-      </w:r>
-      <w:r>
-        <w:t>Evolución de la calibración del modelo de nieve. Se representa el rendimiento (f1) y los valores de los tres parámetros calibrados para las iteraciones de la calibración. La cruz roja representa la parametrización óptima.</w:t>
-      </w:r>
-    </w:p>
-    <w:p>
-      <w:r>
-        <w:t xml:space="preserve">La </w:t>
-      </w:r>
-      <w:r>
-        <w:fldChar w:fldCharType="begin"/>
-      </w:r>
-      <w:r>
-        <w:instrText xml:space="preserve"> REF _Ref58260740 \h </w:instrText>
-      </w:r>
-      <w:r>
-        <w:fldChar w:fldCharType="separate"/>
-      </w:r>
-      <w:r>
-        <w:t xml:space="preserve">Figura </w:t>
-      </w:r>
-      <w:r>
-        <w:rPr>
-          <w:noProof/>
-        </w:rPr>
-        <w:t>3</w:t>
-      </w:r>
-      <w:r>
-        <w:fldChar w:fldCharType="end"/>
-      </w:r>
-      <w:r>
-        <w:t xml:space="preserve"> muestra los resultados de la validación. Se muestran las series simuladas de equivalente agua-nieve y de fusión</w:t>
+      <w:r>
+        <w:t xml:space="preserve"> muestra los resultados de la validación. Se muestran las series simuladas de equivalente </w:t>
+      </w:r>
+      <w:proofErr w:type="gramStart"/>
+      <w:r>
+        <w:t>agua-nieve</w:t>
+      </w:r>
+      <w:proofErr w:type="gramEnd"/>
+      <w:r>
+        <w:t xml:space="preserve"> y de fusión</w:t>
       </w:r>
       <w:r>
         <w:t xml:space="preserve"> (valores medios en la cuenca)</w:t>
@@ -3734,6 +4147,7 @@
     </w:p>
     <w:p>
       <w:r>
+        <w:lastRenderedPageBreak/>
         <w:t>En el gráfico de número de celdas nevadas se constata que el modelo tiene un ligero desfase temporal frente a la observación. El inicio y el final de la época invernal</w:t>
       </w:r>
       <w:r>
@@ -3741,9 +4155,19 @@
       </w:r>
     </w:p>
     <w:p>
-      <w:r>
-        <w:lastRenderedPageBreak/>
-        <w:t>En base a la serie de f1 se ve que incluir el verano en el cálculo del rendimiento puede ser contraproducente, puesto que por lo general no hay nieve y se obtiene un rendimiento de 1 que puede enmascarar la sensibilidad de los parámetros durante el invierno.</w:t>
+      <w:commentRangeStart w:id="16"/>
+      <w:r>
+        <w:t>En base a la serie de f1 se ve que incluir el verano en el cálculo del rendimiento puede ser contraproducente, puesto que por lo general no hay nieve y se obtiene un rendimiento de 1 que puede enmascarar la sensibilidad de los parámetros durante el invierno</w:t>
+      </w:r>
+      <w:commentRangeEnd w:id="16"/>
+      <w:r>
+        <w:rPr>
+          <w:rStyle w:val="Refdecomentario"/>
+        </w:rPr>
+        <w:commentReference w:id="16"/>
+      </w:r>
+      <w:r>
+        <w:t>.</w:t>
       </w:r>
     </w:p>
     <w:p>
@@ -3770,7 +4194,7 @@
                     <pic:cNvPicPr/>
                   </pic:nvPicPr>
                   <pic:blipFill>
-                    <a:blip r:embed="rId9" cstate="print">
+                    <a:blip r:embed="rId13" cstate="print">
                       <a:extLst>
                         <a:ext uri="{28A0092B-C50C-407E-A947-70E740481C1C}">
                           <a14:useLocalDpi xmlns:a14="http://schemas.microsoft.com/office/drawing/2010/main" val="0"/>
@@ -3801,19 +4225,32 @@
       <w:pPr>
         <w:pStyle w:val="Descripcin"/>
       </w:pPr>
-      <w:bookmarkStart w:id="4" w:name="_Ref58313606"/>
+      <w:bookmarkStart w:id="17" w:name="_Ref58313606"/>
       <w:r>
         <w:t xml:space="preserve">Figura </w:t>
       </w:r>
-      <w:fldSimple w:instr=" SEQ Figura \* ARABIC ">
-        <w:r>
-          <w:rPr>
-            <w:noProof/>
-          </w:rPr>
-          <w:t>2</w:t>
-        </w:r>
-      </w:fldSimple>
-      <w:bookmarkEnd w:id="4"/>
+      <w:r>
+        <w:fldChar w:fldCharType="begin"/>
+      </w:r>
+      <w:r>
+        <w:instrText xml:space="preserve"> SEQ Figura \* ARABIC </w:instrText>
+      </w:r>
+      <w:r>
+        <w:fldChar w:fldCharType="separate"/>
+      </w:r>
+      <w:r>
+        <w:rPr>
+          <w:noProof/>
+        </w:rPr>
+        <w:t>2</w:t>
+      </w:r>
+      <w:r>
+        <w:rPr>
+          <w:noProof/>
+        </w:rPr>
+        <w:fldChar w:fldCharType="end"/>
+      </w:r>
+      <w:bookmarkEnd w:id="17"/>
       <w:r>
         <w:t>. Diagramas de dispersión del valor adoptado por los parámetros frente al rendimiento asociado. Cada punto de la nube es una iteración en la calibración; el punto naranja es la parametrización óptima.</w:t>
       </w:r>
@@ -3823,6 +4260,9 @@
         <w:pStyle w:val="Tablas"/>
       </w:pPr>
       <w:r>
+        <w:rPr>
+          <w:noProof/>
+        </w:rPr>
         <w:drawing>
           <wp:inline distT="0" distB="0" distL="0" distR="0" wp14:anchorId="4E862E5F" wp14:editId="27B2FF44">
             <wp:extent cx="5850255" cy="4864100"/>
@@ -3839,7 +4279,7 @@
                     <pic:cNvPicPr/>
                   </pic:nvPicPr>
                   <pic:blipFill>
-                    <a:blip r:embed="rId10" cstate="print">
+                    <a:blip r:embed="rId14" cstate="print">
                       <a:extLst>
                         <a:ext uri="{28A0092B-C50C-407E-A947-70E740481C1C}">
                           <a14:useLocalDpi xmlns:a14="http://schemas.microsoft.com/office/drawing/2010/main" val="0"/>
@@ -3870,32 +4310,20 @@
       <w:pPr>
         <w:pStyle w:val="Descripcin"/>
       </w:pPr>
-      <w:bookmarkStart w:id="5" w:name="_Ref58260740"/>
-      <w:r>
+      <w:bookmarkStart w:id="18" w:name="_Ref58260740"/>
+      <w:r>
+        <w:lastRenderedPageBreak/>
         <w:t xml:space="preserve">Figura </w:t>
       </w:r>
-      <w:r>
-        <w:fldChar w:fldCharType="begin"/>
-      </w:r>
-      <w:r>
-        <w:instrText xml:space="preserve"> SEQ Figura \* ARABIC </w:instrText>
-      </w:r>
-      <w:r>
-        <w:fldChar w:fldCharType="separate"/>
-      </w:r>
-      <w:r>
-        <w:rPr>
-          <w:noProof/>
-        </w:rPr>
-        <w:t>3</w:t>
-      </w:r>
-      <w:r>
-        <w:rPr>
-          <w:noProof/>
-        </w:rPr>
-        <w:fldChar w:fldCharType="end"/>
-      </w:r>
-      <w:bookmarkEnd w:id="5"/>
+      <w:fldSimple w:instr=" SEQ Figura \* ARABIC ">
+        <w:r>
+          <w:rPr>
+            <w:noProof/>
+          </w:rPr>
+          <w:t>3</w:t>
+        </w:r>
+      </w:fldSimple>
+      <w:bookmarkEnd w:id="18"/>
       <w:r>
         <w:t xml:space="preserve">. Resultados de la validación. </w:t>
       </w:r>
@@ -3903,7 +4331,15 @@
         <w:t>De arriba abajo:</w:t>
       </w:r>
       <w:r>
-        <w:t xml:space="preserve"> equivalente agua-nieve, fusión de nieve</w:t>
+        <w:t xml:space="preserve"> equivalente </w:t>
+      </w:r>
+      <w:proofErr w:type="gramStart"/>
+      <w:r>
+        <w:t>agua-nieve</w:t>
+      </w:r>
+      <w:proofErr w:type="gramEnd"/>
+      <w:r>
+        <w:t>, fusión de nieve</w:t>
       </w:r>
       <w:r>
         <w:t xml:space="preserve">, número de celdas nevadas </w:t>
@@ -3920,32 +4356,29 @@
     </w:p>
     <w:p>
       <w:r>
-        <w:lastRenderedPageBreak/>
         <w:t xml:space="preserve">La Figura </w:t>
       </w:r>
-      <w:r>
-        <w:fldChar w:fldCharType="begin"/>
-      </w:r>
-      <w:r>
-        <w:instrText xml:space="preserve"> SEQ Figura \* ARABIC </w:instrText>
-      </w:r>
-      <w:r>
-        <w:fldChar w:fldCharType="separate"/>
-      </w:r>
-      <w:r>
-        <w:rPr>
-          <w:noProof/>
-        </w:rPr>
-        <w:t>4</w:t>
-      </w:r>
-      <w:r>
-        <w:fldChar w:fldCharType="end"/>
-      </w:r>
+      <w:fldSimple w:instr=" SEQ Figura \* ARABIC ">
+        <w:r>
+          <w:rPr>
+            <w:noProof/>
+          </w:rPr>
+          <w:t>4</w:t>
+        </w:r>
+      </w:fldSimple>
       <w:r>
         <w:t xml:space="preserve"> </w:t>
       </w:r>
       <w:r>
-        <w:t>muestra los mapas simulados y observado para el 9 de enero de 2011 como un ejemplo de los resultados. El mapa de la izquierda representa el equivalente agua-nieve en mm; este mapa se reclasifica en un mapa binario de cobertura de nieve (centro), que se compara frente a la observación (derecha) para obtener un f1 de 0.769.</w:t>
+        <w:t xml:space="preserve">muestra los mapas simulados y observado para el 9 de enero de 2011 como un ejemplo de los resultados. El mapa de la izquierda representa el equivalente </w:t>
+      </w:r>
+      <w:proofErr w:type="gramStart"/>
+      <w:r>
+        <w:t>agua-nieve</w:t>
+      </w:r>
+      <w:proofErr w:type="gramEnd"/>
+      <w:r>
+        <w:t xml:space="preserve"> en mm; este mapa se reclasifica en un mapa binario de cobertura de nieve (centro), que se compara frente a la observación (derecha) para obtener un f1 de 0.769.</w:t>
       </w:r>
     </w:p>
     <w:p>
@@ -3969,7 +4402,7 @@
                     <pic:cNvPicPr/>
                   </pic:nvPicPr>
                   <pic:blipFill>
-                    <a:blip r:embed="rId11" cstate="print">
+                    <a:blip r:embed="rId15" cstate="print">
                       <a:extLst>
                         <a:ext uri="{28A0092B-C50C-407E-A947-70E740481C1C}">
                           <a14:useLocalDpi xmlns:a14="http://schemas.microsoft.com/office/drawing/2010/main" val="0"/>
@@ -4003,32 +4436,27 @@
       <w:r>
         <w:t xml:space="preserve">Figura </w:t>
       </w:r>
-      <w:r>
-        <w:fldChar w:fldCharType="begin"/>
-      </w:r>
-      <w:r>
-        <w:instrText xml:space="preserve"> SEQ Figura \* ARABIC </w:instrText>
-      </w:r>
-      <w:r>
-        <w:fldChar w:fldCharType="separate"/>
-      </w:r>
-      <w:r>
-        <w:rPr>
-          <w:noProof/>
-        </w:rPr>
-        <w:t>5</w:t>
-      </w:r>
-      <w:r>
-        <w:rPr>
-          <w:noProof/>
-        </w:rPr>
-        <w:fldChar w:fldCharType="end"/>
-      </w:r>
+      <w:fldSimple w:instr=" SEQ Figura \* ARABIC ">
+        <w:r>
+          <w:rPr>
+            <w:noProof/>
+          </w:rPr>
+          <w:t>5</w:t>
+        </w:r>
+      </w:fldSimple>
       <w:r>
         <w:t>. Ejemplo de los mapas simulado</w:t>
       </w:r>
       <w:r>
-        <w:t>s de equivalente agua-nieve y cobertura de nieve (izquierda y centro) y la cobertura de nieve observada por MODIS (derecha) para un día de la simulación.</w:t>
+        <w:t xml:space="preserve">s de equivalente </w:t>
+      </w:r>
+      <w:proofErr w:type="gramStart"/>
+      <w:r>
+        <w:t>agua-nieve</w:t>
+      </w:r>
+      <w:proofErr w:type="gramEnd"/>
+      <w:r>
+        <w:t xml:space="preserve"> y cobertura de nieve (izquierda y centro) y la cobertura de nieve observada por MODIS (derecha) para un día de la simulación.</w:t>
       </w:r>
     </w:p>
     <w:p>
@@ -4038,12 +4466,37 @@
       <w:r>
         <w:t xml:space="preserve"> (ver vídeo </w:t>
       </w:r>
+      <w:proofErr w:type="spellStart"/>
       <w:r>
         <w:rPr>
           <w:i/>
           <w:iCs/>
         </w:rPr>
-        <w:t>SC_simulado_vs_observado(calib).mp4</w:t>
+        <w:t>SC_simulado_vs_observado</w:t>
+      </w:r>
+      <w:proofErr w:type="spellEnd"/>
+      <w:r>
+        <w:rPr>
+          <w:i/>
+          <w:iCs/>
+        </w:rPr>
+        <w:t>(</w:t>
+      </w:r>
+      <w:proofErr w:type="spellStart"/>
+      <w:r>
+        <w:rPr>
+          <w:i/>
+          <w:iCs/>
+        </w:rPr>
+        <w:t>calib</w:t>
+      </w:r>
+      <w:proofErr w:type="spellEnd"/>
+      <w:r>
+        <w:rPr>
+          <w:i/>
+          <w:iCs/>
+        </w:rPr>
+        <w:t>).mp4</w:t>
       </w:r>
       <w:r>
         <w:t>)</w:t>
@@ -4056,9 +4509,11 @@
       <w:pPr>
         <w:pStyle w:val="Ttulo1"/>
       </w:pPr>
+      <w:bookmarkStart w:id="19" w:name="_Toc101717497"/>
       <w:r>
         <w:t>Discusión</w:t>
       </w:r>
+      <w:bookmarkEnd w:id="19"/>
     </w:p>
     <w:p>
       <w:pPr>
@@ -4069,13 +4524,24 @@
         </w:numPr>
       </w:pPr>
       <w:r>
-        <w:t>El modelo parece poco sensible a la calibración. Cualquier parametrización da un rendimiento aceptable. Pudiera deberse a que el criterio de rendimiento escogido, f1, es poco representativ</w:t>
+        <w:t xml:space="preserve">El modelo parece poco sensible a la calibración. Cualquier parametrización da un rendimiento aceptable. </w:t>
+      </w:r>
+      <w:commentRangeStart w:id="20"/>
+      <w:r>
+        <w:t>Pudiera deberse a que el criterio de rendimiento escogido, f1, es poco representativ</w:t>
       </w:r>
       <w:r>
         <w:t>o</w:t>
       </w:r>
       <w:r>
         <w:t>.</w:t>
+      </w:r>
+      <w:commentRangeEnd w:id="20"/>
+      <w:r>
+        <w:rPr>
+          <w:rStyle w:val="Refdecomentario"/>
+        </w:rPr>
+        <w:commentReference w:id="20"/>
       </w:r>
     </w:p>
     <w:p>
@@ -4087,10 +4553,35 @@
         </w:numPr>
       </w:pPr>
       <w:r>
-        <w:t>Utilizar el criterio de rendimiento f1 no tiene en cuenta la estructura espacial de los datos. Es decir, considera todas las celdas como muestras independientes, sin tener en cuenta que el mapa de nieve tenga una estructura espacial adecuada o no. Hice pruebas con otros criterios de rendimiento como el SPAEF o el KGE espacial, pero estas funciones no son aplicables a datos primarios.</w:t>
-      </w:r>
-      <w:r>
-        <w:t xml:space="preserve"> No sé si se podría aplicar EOFs.</w:t>
+        <w:t xml:space="preserve">Utilizar el criterio de rendimiento f1 no tiene en cuenta la estructura espacial de los datos. Es decir, considera todas las celdas como muestras independientes, sin tener en cuenta que el mapa de nieve tenga una estructura espacial adecuada o no. Hice pruebas con otros criterios de rendimiento como el SPAEF o el KGE espacial, pero estas funciones no son aplicables a datos </w:t>
+      </w:r>
+      <w:r>
+        <w:t>bin</w:t>
+      </w:r>
+      <w:r>
+        <w:t>arios.</w:t>
+      </w:r>
+      <w:r>
+        <w:t xml:space="preserve"> </w:t>
+      </w:r>
+      <w:commentRangeStart w:id="21"/>
+      <w:r>
+        <w:t xml:space="preserve">No sé si se podría aplicar </w:t>
+      </w:r>
+      <w:proofErr w:type="spellStart"/>
+      <w:r>
+        <w:t>EOFs</w:t>
+      </w:r>
+      <w:proofErr w:type="spellEnd"/>
+      <w:r>
+        <w:t>.</w:t>
+      </w:r>
+      <w:commentRangeEnd w:id="21"/>
+      <w:r>
+        <w:rPr>
+          <w:rStyle w:val="Refdecomentario"/>
+        </w:rPr>
+        <w:commentReference w:id="21"/>
       </w:r>
     </w:p>
     <w:p>
@@ -4127,10 +4618,46 @@
         <w:t>SC_Terra_Aqua.mp4</w:t>
       </w:r>
       <w:r>
-        <w:t>). El uso de datos de cobertura y no de equivalente de agua nieve hace que se pierda buena parte de la información de lo que el modelo simula</w:t>
-      </w:r>
-      <w:r>
-        <w:t>. Lo ideal sería tener datos de equivalente agua-nieve o espesor, pero no he encontrado.</w:t>
+        <w:t xml:space="preserve">). El uso de datos de cobertura y no de equivalente de </w:t>
+      </w:r>
+      <w:proofErr w:type="gramStart"/>
+      <w:r>
+        <w:t>agua nieve</w:t>
+      </w:r>
+      <w:proofErr w:type="gramEnd"/>
+      <w:r>
+        <w:t xml:space="preserve"> hace que se pierda buena parte de la información de lo que el modelo simula</w:t>
+      </w:r>
+      <w:r>
+        <w:t xml:space="preserve">. </w:t>
+      </w:r>
+      <w:commentRangeStart w:id="22"/>
+      <w:r>
+        <w:t xml:space="preserve">Lo ideal sería tener datos de equivalente </w:t>
+      </w:r>
+      <w:proofErr w:type="gramStart"/>
+      <w:r>
+        <w:t>agua-nieve</w:t>
+      </w:r>
+      <w:proofErr w:type="gramEnd"/>
+      <w:r>
+        <w:t xml:space="preserve"> o espesor, pero no </w:t>
+      </w:r>
+      <w:r>
+        <w:t xml:space="preserve">los </w:t>
+      </w:r>
+      <w:r>
+        <w:t>he encontrado</w:t>
+      </w:r>
+      <w:commentRangeEnd w:id="22"/>
+      <w:r>
+        <w:rPr>
+          <w:rStyle w:val="Refdecomentario"/>
+        </w:rPr>
+        <w:commentReference w:id="22"/>
+      </w:r>
+      <w:r>
+        <w:t>.</w:t>
       </w:r>
     </w:p>
     <w:p>
@@ -4157,12 +4684,27 @@
         </w:numPr>
       </w:pPr>
       <w:r>
-        <w:t>Se podría trabajar sobre los parámetros de SCEUA, pero visto que no requiere ni 1000 iteraciones para llegar a la solución óptima, no lo vi necesario.</w:t>
+        <w:lastRenderedPageBreak/>
+        <w:t xml:space="preserve">Se podría trabajar sobre los parámetros de SCEUA, pero visto que no requiere ni 1000 iteraciones para llegar a la solución óptima, no lo vi </w:t>
+      </w:r>
+      <w:commentRangeStart w:id="23"/>
+      <w:r>
+        <w:t>necesario</w:t>
+      </w:r>
+      <w:commentRangeEnd w:id="23"/>
+      <w:r>
+        <w:rPr>
+          <w:rStyle w:val="Refdecomentario"/>
+        </w:rPr>
+        <w:commentReference w:id="23"/>
+      </w:r>
+      <w:r>
+        <w:t>.</w:t>
       </w:r>
     </w:p>
     <w:p/>
     <w:sectPr>
-      <w:footerReference w:type="default" r:id="rId12"/>
+      <w:footerReference w:type="default" r:id="rId16"/>
       <w:pgSz w:w="11906" w:h="16838"/>
       <w:pgMar w:top="1134" w:right="1133" w:bottom="1135" w:left="1560" w:header="708" w:footer="708" w:gutter="0"/>
       <w:cols w:space="708"/>
@@ -4172,8 +4714,316 @@
 </w:document>
 </file>
 
+<file path=word/comments.xml><?xml version="1.0" encoding="utf-8"?>
+<w:comments xmlns:wpc="http://schemas.microsoft.com/office/word/2010/wordprocessingCanvas" xmlns:cx="http://schemas.microsoft.com/office/drawing/2014/chartex" xmlns:cx1="http://schemas.microsoft.com/office/drawing/2015/9/8/chartex" xmlns:cx2="http://schemas.microsoft.com/office/drawing/2015/10/21/chartex" xmlns:cx3="http://schemas.microsoft.com/office/drawing/2016/5/9/chartex" xmlns:cx4="http://schemas.microsoft.com/office/drawing/2016/5/10/chartex" xmlns:cx5="http://schemas.microsoft.com/office/drawing/2016/5/11/chartex" xmlns:cx6="http://schemas.microsoft.com/office/drawing/2016/5/12/chartex" xmlns:cx7="http://schemas.microsoft.com/office/drawing/2016/5/13/chartex" xmlns:cx8="http://schemas.microsoft.com/office/drawing/2016/5/14/chartex" xmlns:mc="http://schemas.openxmlformats.org/markup-compatibility/2006" xmlns:aink="http://schemas.microsoft.com/office/drawing/2016/ink" xmlns:am3d="http://schemas.microsoft.com/office/drawing/2017/model3d" xmlns:o="urn:schemas-microsoft-com:office:office" xmlns:r="http://schemas.openxmlformats.org/officeDocument/2006/relationships" xmlns:m="http://schemas.openxmlformats.org/officeDocument/2006/math" xmlns:v="urn:schemas-microsoft-com:vml" xmlns:wp14="http://schemas.microsoft.com/office/word/2010/wordprocessingDrawing" xmlns:wp="http://schemas.openxmlformats.org/drawingml/2006/wordprocessingDrawing" xmlns:w10="urn:schemas-microsoft-com:office:word" xmlns:w="http://schemas.openxmlformats.org/wordprocessingml/2006/main" xmlns:w14="http://schemas.microsoft.com/office/word/2010/wordml" xmlns:w15="http://schemas.microsoft.com/office/word/2012/wordml" xmlns:w16cex="http://schemas.microsoft.com/office/word/2018/wordml/cex" xmlns:w16cid="http://schemas.microsoft.com/office/word/2016/wordml/cid" xmlns:w16="http://schemas.microsoft.com/office/word/2018/wordml" xmlns:w16sdtdh="http://schemas.microsoft.com/office/word/2020/wordml/sdtdatahash" xmlns:w16se="http://schemas.microsoft.com/office/word/2015/wordml/symex" xmlns:wpg="http://schemas.microsoft.com/office/word/2010/wordprocessingGroup" xmlns:wpi="http://schemas.microsoft.com/office/word/2010/wordprocessingInk" xmlns:wne="http://schemas.microsoft.com/office/word/2006/wordml" xmlns:wps="http://schemas.microsoft.com/office/word/2010/wordprocessingShape" mc:Ignorable="w14 w15 w16se w16cid w16 w16cex w16sdtdh wp14">
+  <w:comment w:id="2" w:author="Jesús Casado Rodríguez" w:date="2022-04-24T18:32:00Z" w:initials="JCR">
+    <w:p>
+      <w:pPr>
+        <w:pStyle w:val="Textocomentario"/>
+      </w:pPr>
+      <w:r>
+        <w:rPr>
+          <w:rStyle w:val="Refdecomentario"/>
+        </w:rPr>
+        <w:annotationRef/>
+      </w:r>
+      <w:r>
+        <w:t xml:space="preserve">Ahora sé que en general los datos de las estaciones de aforo del Deva-Cares son bastante malos. En concreto, las dos estaciones de </w:t>
+      </w:r>
+      <w:proofErr w:type="spellStart"/>
+      <w:r>
+        <w:t>Ojedo</w:t>
+      </w:r>
+      <w:proofErr w:type="spellEnd"/>
+      <w:r>
+        <w:t xml:space="preserve"> (ríos Buyón y Deva) son muy malas.</w:t>
+      </w:r>
+      <w:r>
+        <w:br/>
+      </w:r>
+      <w:r>
+        <w:br/>
+        <w:t xml:space="preserve">Quizá convendría </w:t>
+      </w:r>
+      <w:r>
+        <w:t xml:space="preserve">(si posteriormente se va a analizar el caudal) </w:t>
+      </w:r>
+      <w:r>
+        <w:t>cambiar la zona de estudio a la cuenca del Sella, que es la más monitorizada por CHC</w:t>
+      </w:r>
+      <w:r>
+        <w:t>.</w:t>
+      </w:r>
+    </w:p>
+  </w:comment>
+  <w:comment w:id="6" w:author="Jesús Casado Rodríguez" w:date="2022-04-24T18:38:00Z" w:initials="JCR">
+    <w:p>
+      <w:pPr>
+        <w:pStyle w:val="Textocomentario"/>
+      </w:pPr>
+      <w:r>
+        <w:rPr>
+          <w:rStyle w:val="Refdecomentario"/>
+        </w:rPr>
+        <w:annotationRef/>
+      </w:r>
+      <w:r>
+        <w:t>En EHRIN hacen lo siguiente:</w:t>
+      </w:r>
+      <w:r>
+        <w:br/>
+        <w:t>De los productos MOD10A2 y MYD10A2:</w:t>
+      </w:r>
+      <w:r>
+        <w:br/>
+        <w:t>* utilizan la banda “</w:t>
+      </w:r>
+      <w:proofErr w:type="spellStart"/>
+      <w:r>
+        <w:t>eight</w:t>
+      </w:r>
+      <w:proofErr w:type="spellEnd"/>
+      <w:r>
+        <w:t xml:space="preserve"> </w:t>
+      </w:r>
+      <w:proofErr w:type="spellStart"/>
+      <w:r>
+        <w:t>day</w:t>
+      </w:r>
+      <w:proofErr w:type="spellEnd"/>
+      <w:r>
+        <w:t xml:space="preserve"> </w:t>
+      </w:r>
+      <w:proofErr w:type="spellStart"/>
+      <w:r>
+        <w:t>snow</w:t>
+      </w:r>
+      <w:proofErr w:type="spellEnd"/>
+      <w:r>
+        <w:t xml:space="preserve"> </w:t>
+      </w:r>
+      <w:proofErr w:type="spellStart"/>
+      <w:r>
+        <w:t>cover</w:t>
+      </w:r>
+      <w:proofErr w:type="spellEnd"/>
+      <w:r>
+        <w:t>” para calcular el número de días en los que hubo nieve (en cada ventana de 8 días). Las celdas con menos de 5 días, las eliminan.</w:t>
+      </w:r>
+      <w:r>
+        <w:br/>
+        <w:t xml:space="preserve">* utilizan la banda “máximum </w:t>
+      </w:r>
+      <w:proofErr w:type="spellStart"/>
+      <w:r>
+        <w:t>snow</w:t>
+      </w:r>
+      <w:proofErr w:type="spellEnd"/>
+      <w:r>
+        <w:t xml:space="preserve"> </w:t>
+      </w:r>
+      <w:proofErr w:type="spellStart"/>
+      <w:r>
+        <w:t>extent</w:t>
+      </w:r>
+      <w:proofErr w:type="spellEnd"/>
+      <w:r>
+        <w:t>” y la reclasifican (todo 0 menos el valor original 200). A partir de ello calculan el área innivada de cada cuenca.</w:t>
+      </w:r>
+      <w:r>
+        <w:br/>
+      </w:r>
+    </w:p>
+  </w:comment>
+  <w:comment w:id="8" w:author="Jesús Casado Rodríguez" w:date="2022-04-24T18:43:00Z" w:initials="JCR">
+    <w:p>
+      <w:pPr>
+        <w:pStyle w:val="Textocomentario"/>
+      </w:pPr>
+      <w:r>
+        <w:rPr>
+          <w:rStyle w:val="Refdecomentario"/>
+        </w:rPr>
+        <w:annotationRef/>
+      </w:r>
+      <w:r>
+        <w:t>¿y si se utiliza Spain02 para que sea más fácil de explicar a la hora de hacer el artículo?</w:t>
+      </w:r>
+      <w:r>
+        <w:br/>
+        <w:t>Revisar la resolución de Spain02</w:t>
+      </w:r>
+    </w:p>
+  </w:comment>
+  <w:comment w:id="12" w:author="Jesús Casado Rodríguez" w:date="2022-04-24T18:54:00Z" w:initials="JCR">
+    <w:p>
+      <w:pPr>
+        <w:pStyle w:val="Textocomentario"/>
+      </w:pPr>
+      <w:r>
+        <w:rPr>
+          <w:rStyle w:val="Refdecomentario"/>
+        </w:rPr>
+        <w:annotationRef/>
+      </w:r>
+      <w:r>
+        <w:t>Vista la poca sensibilidad de la calibración, quizá convendría replantearse la función objetivo</w:t>
+      </w:r>
+    </w:p>
+  </w:comment>
+  <w:comment w:id="16" w:author="Jesús Casado Rodríguez" w:date="2022-04-24T18:53:00Z" w:initials="JCR">
+    <w:p>
+      <w:pPr>
+        <w:pStyle w:val="Textocomentario"/>
+      </w:pPr>
+      <w:r>
+        <w:rPr>
+          <w:rStyle w:val="Refdecomentario"/>
+        </w:rPr>
+        <w:annotationRef/>
+      </w:r>
+      <w:r>
+        <w:t>Si se va a rehacer la calibración. Convendría sólo calibrar inviernos.</w:t>
+      </w:r>
+    </w:p>
+    <w:p>
+      <w:pPr>
+        <w:pStyle w:val="Textocomentario"/>
+      </w:pPr>
+    </w:p>
+    <w:p>
+      <w:pPr>
+        <w:pStyle w:val="Textocomentario"/>
+      </w:pPr>
+      <w:r>
+        <w:t>OJO CON LAS CONDICIONES INICIALES</w:t>
+      </w:r>
+    </w:p>
+  </w:comment>
+  <w:comment w:id="20" w:author="Jesús Casado Rodríguez" w:date="2022-04-24T18:59:00Z" w:initials="JCR">
+    <w:p>
+      <w:pPr>
+        <w:pStyle w:val="Textocomentario"/>
+      </w:pPr>
+      <w:r>
+        <w:rPr>
+          <w:rStyle w:val="Refdecomentario"/>
+        </w:rPr>
+        <w:annotationRef/>
+      </w:r>
+      <w:r>
+        <w:t>¿qué otro criterio se podría usar?</w:t>
+      </w:r>
+    </w:p>
+  </w:comment>
+  <w:comment w:id="21" w:author="Jesús Casado Rodríguez" w:date="2022-04-24T18:59:00Z" w:initials="JCR">
+    <w:p>
+      <w:pPr>
+        <w:pStyle w:val="Textocomentario"/>
+      </w:pPr>
+      <w:r>
+        <w:rPr>
+          <w:rStyle w:val="Refdecomentario"/>
+        </w:rPr>
+        <w:annotationRef/>
+      </w:r>
+      <w:r>
+        <w:t>¿Es aplicable?</w:t>
+      </w:r>
+    </w:p>
+  </w:comment>
+  <w:comment w:id="22" w:author="Jesús Casado Rodríguez" w:date="2022-04-24T19:00:00Z" w:initials="JCR">
+    <w:p>
+      <w:pPr>
+        <w:pStyle w:val="Textocomentario"/>
+      </w:pPr>
+      <w:r>
+        <w:rPr>
+          <w:rStyle w:val="Refdecomentario"/>
+        </w:rPr>
+        <w:annotationRef/>
+      </w:r>
+      <w:r>
+        <w:t>Quizá se podría hablar con Guiomar. En el EHRIN debe de haber una base de datos con el histórico de las pértigas</w:t>
+      </w:r>
+    </w:p>
+  </w:comment>
+  <w:comment w:id="23" w:author="Jesús Casado Rodríguez" w:date="2022-04-24T19:01:00Z" w:initials="JCR">
+    <w:p>
+      <w:pPr>
+        <w:pStyle w:val="Textocomentario"/>
+      </w:pPr>
+      <w:r>
+        <w:rPr>
+          <w:rStyle w:val="Refdecomentario"/>
+        </w:rPr>
+        <w:annotationRef/>
+      </w:r>
+      <w:r>
+        <w:t xml:space="preserve">¿ha seguido Salva utilizando </w:t>
+      </w:r>
+      <w:proofErr w:type="spellStart"/>
+      <w:r>
+        <w:t>Spotpy</w:t>
+      </w:r>
+      <w:proofErr w:type="spellEnd"/>
+      <w:r>
+        <w:t xml:space="preserve">? Quizá el problema de la falta de sensibilidad venga de cómo utilizo </w:t>
+      </w:r>
+      <w:proofErr w:type="spellStart"/>
+      <w:r>
+        <w:t>Spotpy</w:t>
+      </w:r>
+      <w:proofErr w:type="spellEnd"/>
+    </w:p>
+  </w:comment>
+</w:comments>
+</file>
+
+<file path=word/commentsExtended.xml><?xml version="1.0" encoding="utf-8"?>
+<w15:commentsEx xmlns:wpc="http://schemas.microsoft.com/office/word/2010/wordprocessingCanvas" xmlns:cx="http://schemas.microsoft.com/office/drawing/2014/chartex" xmlns:cx1="http://schemas.microsoft.com/office/drawing/2015/9/8/chartex" xmlns:cx2="http://schemas.microsoft.com/office/drawing/2015/10/21/chartex" xmlns:cx3="http://schemas.microsoft.com/office/drawing/2016/5/9/chartex" xmlns:cx4="http://schemas.microsoft.com/office/drawing/2016/5/10/chartex" xmlns:cx5="http://schemas.microsoft.com/office/drawing/2016/5/11/chartex" xmlns:cx6="http://schemas.microsoft.com/office/drawing/2016/5/12/chartex" xmlns:cx7="http://schemas.microsoft.com/office/drawing/2016/5/13/chartex" xmlns:cx8="http://schemas.microsoft.com/office/drawing/2016/5/14/chartex" xmlns:mc="http://schemas.openxmlformats.org/markup-compatibility/2006" xmlns:aink="http://schemas.microsoft.com/office/drawing/2016/ink" xmlns:am3d="http://schemas.microsoft.com/office/drawing/2017/model3d" xmlns:o="urn:schemas-microsoft-com:office:office" xmlns:r="http://schemas.openxmlformats.org/officeDocument/2006/relationships" xmlns:m="http://schemas.openxmlformats.org/officeDocument/2006/math" xmlns:v="urn:schemas-microsoft-com:vml" xmlns:wp14="http://schemas.microsoft.com/office/word/2010/wordprocessingDrawing" xmlns:wp="http://schemas.openxmlformats.org/drawingml/2006/wordprocessingDrawing" xmlns:w10="urn:schemas-microsoft-com:office:word" xmlns:w="http://schemas.openxmlformats.org/wordprocessingml/2006/main" xmlns:w14="http://schemas.microsoft.com/office/word/2010/wordml" xmlns:w15="http://schemas.microsoft.com/office/word/2012/wordml" xmlns:w16cex="http://schemas.microsoft.com/office/word/2018/wordml/cex" xmlns:w16cid="http://schemas.microsoft.com/office/word/2016/wordml/cid" xmlns:w16="http://schemas.microsoft.com/office/word/2018/wordml" xmlns:w16sdtdh="http://schemas.microsoft.com/office/word/2020/wordml/sdtdatahash" xmlns:w16se="http://schemas.microsoft.com/office/word/2015/wordml/symex" xmlns:wpg="http://schemas.microsoft.com/office/word/2010/wordprocessingGroup" xmlns:wpi="http://schemas.microsoft.com/office/word/2010/wordprocessingInk" xmlns:wne="http://schemas.microsoft.com/office/word/2006/wordml" xmlns:wps="http://schemas.microsoft.com/office/word/2010/wordprocessingShape" mc:Ignorable="w14 w15 w16se w16cid w16 w16cex w16sdtdh wp14">
+  <w15:commentEx w15:paraId="4700019A" w15:done="0"/>
+  <w15:commentEx w15:paraId="11006A73" w15:done="0"/>
+  <w15:commentEx w15:paraId="6D895047" w15:done="0"/>
+  <w15:commentEx w15:paraId="56B112F7" w15:done="0"/>
+  <w15:commentEx w15:paraId="394A0761" w15:done="0"/>
+  <w15:commentEx w15:paraId="5C51B2D0" w15:done="0"/>
+  <w15:commentEx w15:paraId="53F80F10" w15:done="0"/>
+  <w15:commentEx w15:paraId="7D9A8C12" w15:done="0"/>
+  <w15:commentEx w15:paraId="4051C519" w15:done="0"/>
+</w15:commentsEx>
+</file>
+
+<file path=word/commentsExtensible.xml><?xml version="1.0" encoding="utf-8"?>
+<w16cex:commentsExtensible xmlns:wpc="http://schemas.microsoft.com/office/word/2010/wordprocessingCanvas" xmlns:cx="http://schemas.microsoft.com/office/drawing/2014/chartex" xmlns:cx1="http://schemas.microsoft.com/office/drawing/2015/9/8/chartex" xmlns:cx2="http://schemas.microsoft.com/office/drawing/2015/10/21/chartex" xmlns:cx3="http://schemas.microsoft.com/office/drawing/2016/5/9/chartex" xmlns:cx4="http://schemas.microsoft.com/office/drawing/2016/5/10/chartex" xmlns:cx5="http://schemas.microsoft.com/office/drawing/2016/5/11/chartex" xmlns:cx6="http://schemas.microsoft.com/office/drawing/2016/5/12/chartex" xmlns:cx7="http://schemas.microsoft.com/office/drawing/2016/5/13/chartex" xmlns:cx8="http://schemas.microsoft.com/office/drawing/2016/5/14/chartex" xmlns:mc="http://schemas.openxmlformats.org/markup-compatibility/2006" xmlns:aink="http://schemas.microsoft.com/office/drawing/2016/ink" xmlns:am3d="http://schemas.microsoft.com/office/drawing/2017/model3d" xmlns:o="urn:schemas-microsoft-com:office:office" xmlns:r="http://schemas.openxmlformats.org/officeDocument/2006/relationships" xmlns:m="http://schemas.openxmlformats.org/officeDocument/2006/math" xmlns:v="urn:schemas-microsoft-com:vml" xmlns:wp14="http://schemas.microsoft.com/office/word/2010/wordprocessingDrawing" xmlns:wp="http://schemas.openxmlformats.org/drawingml/2006/wordprocessingDrawing" xmlns:w10="urn:schemas-microsoft-com:office:word" xmlns:w="http://schemas.openxmlformats.org/wordprocessingml/2006/main" xmlns:w14="http://schemas.microsoft.com/office/word/2010/wordml" xmlns:w15="http://schemas.microsoft.com/office/word/2012/wordml" xmlns:w16cex="http://schemas.microsoft.com/office/word/2018/wordml/cex" xmlns:w16cid="http://schemas.microsoft.com/office/word/2016/wordml/cid" xmlns:w16="http://schemas.microsoft.com/office/word/2018/wordml" xmlns:w16sdtdh="http://schemas.microsoft.com/office/word/2020/wordml/sdtdatahash" xmlns:w16se="http://schemas.microsoft.com/office/word/2015/wordml/symex" xmlns:wpg="http://schemas.microsoft.com/office/word/2010/wordprocessingGroup" xmlns:wpi="http://schemas.microsoft.com/office/word/2010/wordprocessingInk" xmlns:wne="http://schemas.microsoft.com/office/word/2006/wordml" xmlns:wps="http://schemas.microsoft.com/office/word/2010/wordprocessingShape" mc:Ignorable="w14 w15 w16se w16cid w16 w16cex w16sdtdh wp14">
+  <w16cex:commentExtensible w16cex:durableId="2610162A" w16cex:dateUtc="2022-04-24T16:32:00Z"/>
+  <w16cex:commentExtensible w16cex:durableId="261017AA" w16cex:dateUtc="2022-04-24T16:38:00Z"/>
+  <w16cex:commentExtensible w16cex:durableId="261018DC" w16cex:dateUtc="2022-04-24T16:43:00Z"/>
+  <w16cex:commentExtensible w16cex:durableId="26101B56" w16cex:dateUtc="2022-04-24T16:54:00Z"/>
+  <w16cex:commentExtensible w16cex:durableId="26101B27" w16cex:dateUtc="2022-04-24T16:53:00Z"/>
+  <w16cex:commentExtensible w16cex:durableId="26101C83" w16cex:dateUtc="2022-04-24T16:59:00Z"/>
+  <w16cex:commentExtensible w16cex:durableId="26101CA5" w16cex:dateUtc="2022-04-24T16:59:00Z"/>
+  <w16cex:commentExtensible w16cex:durableId="26101CCD" w16cex:dateUtc="2022-04-24T17:00:00Z"/>
+  <w16cex:commentExtensible w16cex:durableId="26101CFC" w16cex:dateUtc="2022-04-24T17:01:00Z"/>
+</w16cex:commentsExtensible>
+</file>
+
+<file path=word/commentsIds.xml><?xml version="1.0" encoding="utf-8"?>
+<w16cid:commentsIds xmlns:wpc="http://schemas.microsoft.com/office/word/2010/wordprocessingCanvas" xmlns:cx="http://schemas.microsoft.com/office/drawing/2014/chartex" xmlns:cx1="http://schemas.microsoft.com/office/drawing/2015/9/8/chartex" xmlns:cx2="http://schemas.microsoft.com/office/drawing/2015/10/21/chartex" xmlns:cx3="http://schemas.microsoft.com/office/drawing/2016/5/9/chartex" xmlns:cx4="http://schemas.microsoft.com/office/drawing/2016/5/10/chartex" xmlns:cx5="http://schemas.microsoft.com/office/drawing/2016/5/11/chartex" xmlns:cx6="http://schemas.microsoft.com/office/drawing/2016/5/12/chartex" xmlns:cx7="http://schemas.microsoft.com/office/drawing/2016/5/13/chartex" xmlns:cx8="http://schemas.microsoft.com/office/drawing/2016/5/14/chartex" xmlns:mc="http://schemas.openxmlformats.org/markup-compatibility/2006" xmlns:aink="http://schemas.microsoft.com/office/drawing/2016/ink" xmlns:am3d="http://schemas.microsoft.com/office/drawing/2017/model3d" xmlns:o="urn:schemas-microsoft-com:office:office" xmlns:r="http://schemas.openxmlformats.org/officeDocument/2006/relationships" xmlns:m="http://schemas.openxmlformats.org/officeDocument/2006/math" xmlns:v="urn:schemas-microsoft-com:vml" xmlns:wp14="http://schemas.microsoft.com/office/word/2010/wordprocessingDrawing" xmlns:wp="http://schemas.openxmlformats.org/drawingml/2006/wordprocessingDrawing" xmlns:w10="urn:schemas-microsoft-com:office:word" xmlns:w="http://schemas.openxmlformats.org/wordprocessingml/2006/main" xmlns:w14="http://schemas.microsoft.com/office/word/2010/wordml" xmlns:w15="http://schemas.microsoft.com/office/word/2012/wordml" xmlns:w16cex="http://schemas.microsoft.com/office/word/2018/wordml/cex" xmlns:w16cid="http://schemas.microsoft.com/office/word/2016/wordml/cid" xmlns:w16="http://schemas.microsoft.com/office/word/2018/wordml" xmlns:w16sdtdh="http://schemas.microsoft.com/office/word/2020/wordml/sdtdatahash" xmlns:w16se="http://schemas.microsoft.com/office/word/2015/wordml/symex" xmlns:wpg="http://schemas.microsoft.com/office/word/2010/wordprocessingGroup" xmlns:wpi="http://schemas.microsoft.com/office/word/2010/wordprocessingInk" xmlns:wne="http://schemas.microsoft.com/office/word/2006/wordml" xmlns:wps="http://schemas.microsoft.com/office/word/2010/wordprocessingShape" mc:Ignorable="w14 w15 w16se w16cid w16 w16cex w16sdtdh wp14">
+  <w16cid:commentId w16cid:paraId="4700019A" w16cid:durableId="2610162A"/>
+  <w16cid:commentId w16cid:paraId="11006A73" w16cid:durableId="261017AA"/>
+  <w16cid:commentId w16cid:paraId="6D895047" w16cid:durableId="261018DC"/>
+  <w16cid:commentId w16cid:paraId="56B112F7" w16cid:durableId="26101B56"/>
+  <w16cid:commentId w16cid:paraId="394A0761" w16cid:durableId="26101B27"/>
+  <w16cid:commentId w16cid:paraId="5C51B2D0" w16cid:durableId="26101C83"/>
+  <w16cid:commentId w16cid:paraId="53F80F10" w16cid:durableId="26101CA5"/>
+  <w16cid:commentId w16cid:paraId="7D9A8C12" w16cid:durableId="26101CCD"/>
+  <w16cid:commentId w16cid:paraId="4051C519" w16cid:durableId="26101CFC"/>
+</w16cid:commentsIds>
+</file>
+
 <file path=word/endnotes.xml><?xml version="1.0" encoding="utf-8"?>
-<w:endnotes xmlns:wpc="http://schemas.microsoft.com/office/word/2010/wordprocessingCanvas" xmlns:cx="http://schemas.microsoft.com/office/drawing/2014/chartex" xmlns:cx1="http://schemas.microsoft.com/office/drawing/2015/9/8/chartex" xmlns:cx2="http://schemas.microsoft.com/office/drawing/2015/10/21/chartex" xmlns:cx3="http://schemas.microsoft.com/office/drawing/2016/5/9/chartex" xmlns:cx4="http://schemas.microsoft.com/office/drawing/2016/5/10/chartex" xmlns:cx5="http://schemas.microsoft.com/office/drawing/2016/5/11/chartex" xmlns:cx6="http://schemas.microsoft.com/office/drawing/2016/5/12/chartex" xmlns:cx7="http://schemas.microsoft.com/office/drawing/2016/5/13/chartex" xmlns:cx8="http://schemas.microsoft.com/office/drawing/2016/5/14/chartex" xmlns:mc="http://schemas.openxmlformats.org/markup-compatibility/2006" xmlns:aink="http://schemas.microsoft.com/office/drawing/2016/ink" xmlns:am3d="http://schemas.microsoft.com/office/drawing/2017/model3d" xmlns:o="urn:schemas-microsoft-com:office:office" xmlns:r="http://schemas.openxmlformats.org/officeDocument/2006/relationships" xmlns:m="http://schemas.openxmlformats.org/officeDocument/2006/math" xmlns:v="urn:schemas-microsoft-com:vml" xmlns:wp14="http://schemas.microsoft.com/office/word/2010/wordprocessingDrawing" xmlns:wp="http://schemas.openxmlformats.org/drawingml/2006/wordprocessingDrawing" xmlns:w10="urn:schemas-microsoft-com:office:word" xmlns:w="http://schemas.openxmlformats.org/wordprocessingml/2006/main" xmlns:w14="http://schemas.microsoft.com/office/word/2010/wordml" xmlns:w15="http://schemas.microsoft.com/office/word/2012/wordml" xmlns:w16cex="http://schemas.microsoft.com/office/word/2018/wordml/cex" xmlns:w16cid="http://schemas.microsoft.com/office/word/2016/wordml/cid" xmlns:w16="http://schemas.microsoft.com/office/word/2018/wordml" xmlns:w16se="http://schemas.microsoft.com/office/word/2015/wordml/symex" xmlns:wpg="http://schemas.microsoft.com/office/word/2010/wordprocessingGroup" xmlns:wpi="http://schemas.microsoft.com/office/word/2010/wordprocessingInk" xmlns:wne="http://schemas.microsoft.com/office/word/2006/wordml" xmlns:wps="http://schemas.microsoft.com/office/word/2010/wordprocessingShape" mc:Ignorable="w14 w15 w16se w16cid w16 w16cex wp14">
+<w:endnotes xmlns:wpc="http://schemas.microsoft.com/office/word/2010/wordprocessingCanvas" xmlns:cx="http://schemas.microsoft.com/office/drawing/2014/chartex" xmlns:cx1="http://schemas.microsoft.com/office/drawing/2015/9/8/chartex" xmlns:cx2="http://schemas.microsoft.com/office/drawing/2015/10/21/chartex" xmlns:cx3="http://schemas.microsoft.com/office/drawing/2016/5/9/chartex" xmlns:cx4="http://schemas.microsoft.com/office/drawing/2016/5/10/chartex" xmlns:cx5="http://schemas.microsoft.com/office/drawing/2016/5/11/chartex" xmlns:cx6="http://schemas.microsoft.com/office/drawing/2016/5/12/chartex" xmlns:cx7="http://schemas.microsoft.com/office/drawing/2016/5/13/chartex" xmlns:cx8="http://schemas.microsoft.com/office/drawing/2016/5/14/chartex" xmlns:mc="http://schemas.openxmlformats.org/markup-compatibility/2006" xmlns:aink="http://schemas.microsoft.com/office/drawing/2016/ink" xmlns:am3d="http://schemas.microsoft.com/office/drawing/2017/model3d" xmlns:o="urn:schemas-microsoft-com:office:office" xmlns:r="http://schemas.openxmlformats.org/officeDocument/2006/relationships" xmlns:m="http://schemas.openxmlformats.org/officeDocument/2006/math" xmlns:v="urn:schemas-microsoft-com:vml" xmlns:wp14="http://schemas.microsoft.com/office/word/2010/wordprocessingDrawing" xmlns:wp="http://schemas.openxmlformats.org/drawingml/2006/wordprocessingDrawing" xmlns:w10="urn:schemas-microsoft-com:office:word" xmlns:w="http://schemas.openxmlformats.org/wordprocessingml/2006/main" xmlns:w14="http://schemas.microsoft.com/office/word/2010/wordml" xmlns:w15="http://schemas.microsoft.com/office/word/2012/wordml" xmlns:w16cex="http://schemas.microsoft.com/office/word/2018/wordml/cex" xmlns:w16cid="http://schemas.microsoft.com/office/word/2016/wordml/cid" xmlns:w16="http://schemas.microsoft.com/office/word/2018/wordml" xmlns:w16sdtdh="http://schemas.microsoft.com/office/word/2020/wordml/sdtdatahash" xmlns:w16se="http://schemas.microsoft.com/office/word/2015/wordml/symex" xmlns:wpg="http://schemas.microsoft.com/office/word/2010/wordprocessingGroup" xmlns:wpi="http://schemas.microsoft.com/office/word/2010/wordprocessingInk" xmlns:wne="http://schemas.microsoft.com/office/word/2006/wordml" xmlns:wps="http://schemas.microsoft.com/office/word/2010/wordprocessingShape" mc:Ignorable="w14 w15 w16se w16cid w16 w16cex w16sdtdh wp14">
   <w:endnote w:type="separator" w:id="-1">
     <w:p>
       <w:pPr>
@@ -4198,7 +5048,7 @@
 </file>
 
 <file path=word/footer1.xml><?xml version="1.0" encoding="utf-8"?>
-<w:ftr xmlns:wpc="http://schemas.microsoft.com/office/word/2010/wordprocessingCanvas" xmlns:cx="http://schemas.microsoft.com/office/drawing/2014/chartex" xmlns:cx1="http://schemas.microsoft.com/office/drawing/2015/9/8/chartex" xmlns:cx2="http://schemas.microsoft.com/office/drawing/2015/10/21/chartex" xmlns:cx3="http://schemas.microsoft.com/office/drawing/2016/5/9/chartex" xmlns:cx4="http://schemas.microsoft.com/office/drawing/2016/5/10/chartex" xmlns:cx5="http://schemas.microsoft.com/office/drawing/2016/5/11/chartex" xmlns:cx6="http://schemas.microsoft.com/office/drawing/2016/5/12/chartex" xmlns:cx7="http://schemas.microsoft.com/office/drawing/2016/5/13/chartex" xmlns:cx8="http://schemas.microsoft.com/office/drawing/2016/5/14/chartex" xmlns:mc="http://schemas.openxmlformats.org/markup-compatibility/2006" xmlns:aink="http://schemas.microsoft.com/office/drawing/2016/ink" xmlns:am3d="http://schemas.microsoft.com/office/drawing/2017/model3d" xmlns:o="urn:schemas-microsoft-com:office:office" xmlns:r="http://schemas.openxmlformats.org/officeDocument/2006/relationships" xmlns:m="http://schemas.openxmlformats.org/officeDocument/2006/math" xmlns:v="urn:schemas-microsoft-com:vml" xmlns:wp14="http://schemas.microsoft.com/office/word/2010/wordprocessingDrawing" xmlns:wp="http://schemas.openxmlformats.org/drawingml/2006/wordprocessingDrawing" xmlns:w10="urn:schemas-microsoft-com:office:word" xmlns:w="http://schemas.openxmlformats.org/wordprocessingml/2006/main" xmlns:w14="http://schemas.microsoft.com/office/word/2010/wordml" xmlns:w15="http://schemas.microsoft.com/office/word/2012/wordml" xmlns:w16cex="http://schemas.microsoft.com/office/word/2018/wordml/cex" xmlns:w16cid="http://schemas.microsoft.com/office/word/2016/wordml/cid" xmlns:w16="http://schemas.microsoft.com/office/word/2018/wordml" xmlns:w16se="http://schemas.microsoft.com/office/word/2015/wordml/symex" xmlns:wpg="http://schemas.microsoft.com/office/word/2010/wordprocessingGroup" xmlns:wpi="http://schemas.microsoft.com/office/word/2010/wordprocessingInk" xmlns:wne="http://schemas.microsoft.com/office/word/2006/wordml" xmlns:wps="http://schemas.microsoft.com/office/word/2010/wordprocessingShape" mc:Ignorable="w14 w15 w16se w16cid w16 w16cex wp14">
+<w:ftr xmlns:wpc="http://schemas.microsoft.com/office/word/2010/wordprocessingCanvas" xmlns:cx="http://schemas.microsoft.com/office/drawing/2014/chartex" xmlns:cx1="http://schemas.microsoft.com/office/drawing/2015/9/8/chartex" xmlns:cx2="http://schemas.microsoft.com/office/drawing/2015/10/21/chartex" xmlns:cx3="http://schemas.microsoft.com/office/drawing/2016/5/9/chartex" xmlns:cx4="http://schemas.microsoft.com/office/drawing/2016/5/10/chartex" xmlns:cx5="http://schemas.microsoft.com/office/drawing/2016/5/11/chartex" xmlns:cx6="http://schemas.microsoft.com/office/drawing/2016/5/12/chartex" xmlns:cx7="http://schemas.microsoft.com/office/drawing/2016/5/13/chartex" xmlns:cx8="http://schemas.microsoft.com/office/drawing/2016/5/14/chartex" xmlns:mc="http://schemas.openxmlformats.org/markup-compatibility/2006" xmlns:aink="http://schemas.microsoft.com/office/drawing/2016/ink" xmlns:am3d="http://schemas.microsoft.com/office/drawing/2017/model3d" xmlns:o="urn:schemas-microsoft-com:office:office" xmlns:r="http://schemas.openxmlformats.org/officeDocument/2006/relationships" xmlns:m="http://schemas.openxmlformats.org/officeDocument/2006/math" xmlns:v="urn:schemas-microsoft-com:vml" xmlns:wp14="http://schemas.microsoft.com/office/word/2010/wordprocessingDrawing" xmlns:wp="http://schemas.openxmlformats.org/drawingml/2006/wordprocessingDrawing" xmlns:w10="urn:schemas-microsoft-com:office:word" xmlns:w="http://schemas.openxmlformats.org/wordprocessingml/2006/main" xmlns:w14="http://schemas.microsoft.com/office/word/2010/wordml" xmlns:w15="http://schemas.microsoft.com/office/word/2012/wordml" xmlns:w16cex="http://schemas.microsoft.com/office/word/2018/wordml/cex" xmlns:w16cid="http://schemas.microsoft.com/office/word/2016/wordml/cid" xmlns:w16="http://schemas.microsoft.com/office/word/2018/wordml" xmlns:w16sdtdh="http://schemas.microsoft.com/office/word/2020/wordml/sdtdatahash" xmlns:w16se="http://schemas.microsoft.com/office/word/2015/wordml/symex" xmlns:wpg="http://schemas.microsoft.com/office/word/2010/wordprocessingGroup" xmlns:wpi="http://schemas.microsoft.com/office/word/2010/wordprocessingInk" xmlns:wne="http://schemas.microsoft.com/office/word/2006/wordml" xmlns:wps="http://schemas.microsoft.com/office/word/2010/wordprocessingShape" mc:Ignorable="w14 w15 w16se w16cid w16 w16cex w16sdtdh wp14">
   <w:tbl>
     <w:tblPr>
       <w:tblStyle w:val="Tablaconcuadrcula"/>
@@ -4271,7 +5121,7 @@
 </file>
 
 <file path=word/footnotes.xml><?xml version="1.0" encoding="utf-8"?>
-<w:footnotes xmlns:wpc="http://schemas.microsoft.com/office/word/2010/wordprocessingCanvas" xmlns:cx="http://schemas.microsoft.com/office/drawing/2014/chartex" xmlns:cx1="http://schemas.microsoft.com/office/drawing/2015/9/8/chartex" xmlns:cx2="http://schemas.microsoft.com/office/drawing/2015/10/21/chartex" xmlns:cx3="http://schemas.microsoft.com/office/drawing/2016/5/9/chartex" xmlns:cx4="http://schemas.microsoft.com/office/drawing/2016/5/10/chartex" xmlns:cx5="http://schemas.microsoft.com/office/drawing/2016/5/11/chartex" xmlns:cx6="http://schemas.microsoft.com/office/drawing/2016/5/12/chartex" xmlns:cx7="http://schemas.microsoft.com/office/drawing/2016/5/13/chartex" xmlns:cx8="http://schemas.microsoft.com/office/drawing/2016/5/14/chartex" xmlns:mc="http://schemas.openxmlformats.org/markup-compatibility/2006" xmlns:aink="http://schemas.microsoft.com/office/drawing/2016/ink" xmlns:am3d="http://schemas.microsoft.com/office/drawing/2017/model3d" xmlns:o="urn:schemas-microsoft-com:office:office" xmlns:r="http://schemas.openxmlformats.org/officeDocument/2006/relationships" xmlns:m="http://schemas.openxmlformats.org/officeDocument/2006/math" xmlns:v="urn:schemas-microsoft-com:vml" xmlns:wp14="http://schemas.microsoft.com/office/word/2010/wordprocessingDrawing" xmlns:wp="http://schemas.openxmlformats.org/drawingml/2006/wordprocessingDrawing" xmlns:w10="urn:schemas-microsoft-com:office:word" xmlns:w="http://schemas.openxmlformats.org/wordprocessingml/2006/main" xmlns:w14="http://schemas.microsoft.com/office/word/2010/wordml" xmlns:w15="http://schemas.microsoft.com/office/word/2012/wordml" xmlns:w16cex="http://schemas.microsoft.com/office/word/2018/wordml/cex" xmlns:w16cid="http://schemas.microsoft.com/office/word/2016/wordml/cid" xmlns:w16="http://schemas.microsoft.com/office/word/2018/wordml" xmlns:w16se="http://schemas.microsoft.com/office/word/2015/wordml/symex" xmlns:wpg="http://schemas.microsoft.com/office/word/2010/wordprocessingGroup" xmlns:wpi="http://schemas.microsoft.com/office/word/2010/wordprocessingInk" xmlns:wne="http://schemas.microsoft.com/office/word/2006/wordml" xmlns:wps="http://schemas.microsoft.com/office/word/2010/wordprocessingShape" mc:Ignorable="w14 w15 w16se w16cid w16 w16cex wp14">
+<w:footnotes xmlns:wpc="http://schemas.microsoft.com/office/word/2010/wordprocessingCanvas" xmlns:cx="http://schemas.microsoft.com/office/drawing/2014/chartex" xmlns:cx1="http://schemas.microsoft.com/office/drawing/2015/9/8/chartex" xmlns:cx2="http://schemas.microsoft.com/office/drawing/2015/10/21/chartex" xmlns:cx3="http://schemas.microsoft.com/office/drawing/2016/5/9/chartex" xmlns:cx4="http://schemas.microsoft.com/office/drawing/2016/5/10/chartex" xmlns:cx5="http://schemas.microsoft.com/office/drawing/2016/5/11/chartex" xmlns:cx6="http://schemas.microsoft.com/office/drawing/2016/5/12/chartex" xmlns:cx7="http://schemas.microsoft.com/office/drawing/2016/5/13/chartex" xmlns:cx8="http://schemas.microsoft.com/office/drawing/2016/5/14/chartex" xmlns:mc="http://schemas.openxmlformats.org/markup-compatibility/2006" xmlns:aink="http://schemas.microsoft.com/office/drawing/2016/ink" xmlns:am3d="http://schemas.microsoft.com/office/drawing/2017/model3d" xmlns:o="urn:schemas-microsoft-com:office:office" xmlns:r="http://schemas.openxmlformats.org/officeDocument/2006/relationships" xmlns:m="http://schemas.openxmlformats.org/officeDocument/2006/math" xmlns:v="urn:schemas-microsoft-com:vml" xmlns:wp14="http://schemas.microsoft.com/office/word/2010/wordprocessingDrawing" xmlns:wp="http://schemas.openxmlformats.org/drawingml/2006/wordprocessingDrawing" xmlns:w10="urn:schemas-microsoft-com:office:word" xmlns:w="http://schemas.openxmlformats.org/wordprocessingml/2006/main" xmlns:w14="http://schemas.microsoft.com/office/word/2010/wordml" xmlns:w15="http://schemas.microsoft.com/office/word/2012/wordml" xmlns:w16cex="http://schemas.microsoft.com/office/word/2018/wordml/cex" xmlns:w16cid="http://schemas.microsoft.com/office/word/2016/wordml/cid" xmlns:w16="http://schemas.microsoft.com/office/word/2018/wordml" xmlns:w16sdtdh="http://schemas.microsoft.com/office/word/2020/wordml/sdtdatahash" xmlns:w16se="http://schemas.microsoft.com/office/word/2015/wordml/symex" xmlns:wpg="http://schemas.microsoft.com/office/word/2010/wordprocessingGroup" xmlns:wpi="http://schemas.microsoft.com/office/word/2010/wordprocessingInk" xmlns:wne="http://schemas.microsoft.com/office/word/2006/wordml" xmlns:wps="http://schemas.microsoft.com/office/word/2010/wordprocessingShape" mc:Ignorable="w14 w15 w16se w16cid w16 w16cex w16sdtdh wp14">
   <w:footnote w:type="separator" w:id="-1">
     <w:p>
       <w:pPr>
@@ -4296,7 +5146,7 @@
 </file>
 
 <file path=word/numbering.xml><?xml version="1.0" encoding="utf-8"?>
-<w:numbering xmlns:wpc="http://schemas.microsoft.com/office/word/2010/wordprocessingCanvas" xmlns:cx="http://schemas.microsoft.com/office/drawing/2014/chartex" xmlns:cx1="http://schemas.microsoft.com/office/drawing/2015/9/8/chartex" xmlns:cx2="http://schemas.microsoft.com/office/drawing/2015/10/21/chartex" xmlns:cx3="http://schemas.microsoft.com/office/drawing/2016/5/9/chartex" xmlns:cx4="http://schemas.microsoft.com/office/drawing/2016/5/10/chartex" xmlns:cx5="http://schemas.microsoft.com/office/drawing/2016/5/11/chartex" xmlns:cx6="http://schemas.microsoft.com/office/drawing/2016/5/12/chartex" xmlns:cx7="http://schemas.microsoft.com/office/drawing/2016/5/13/chartex" xmlns:cx8="http://schemas.microsoft.com/office/drawing/2016/5/14/chartex" xmlns:mc="http://schemas.openxmlformats.org/markup-compatibility/2006" xmlns:aink="http://schemas.microsoft.com/office/drawing/2016/ink" xmlns:am3d="http://schemas.microsoft.com/office/drawing/2017/model3d" xmlns:o="urn:schemas-microsoft-com:office:office" xmlns:r="http://schemas.openxmlformats.org/officeDocument/2006/relationships" xmlns:m="http://schemas.openxmlformats.org/officeDocument/2006/math" xmlns:v="urn:schemas-microsoft-com:vml" xmlns:wp14="http://schemas.microsoft.com/office/word/2010/wordprocessingDrawing" xmlns:wp="http://schemas.openxmlformats.org/drawingml/2006/wordprocessingDrawing" xmlns:w10="urn:schemas-microsoft-com:office:word" xmlns:w="http://schemas.openxmlformats.org/wordprocessingml/2006/main" xmlns:w14="http://schemas.microsoft.com/office/word/2010/wordml" xmlns:w15="http://schemas.microsoft.com/office/word/2012/wordml" xmlns:w16cex="http://schemas.microsoft.com/office/word/2018/wordml/cex" xmlns:w16cid="http://schemas.microsoft.com/office/word/2016/wordml/cid" xmlns:w16="http://schemas.microsoft.com/office/word/2018/wordml" xmlns:w16se="http://schemas.microsoft.com/office/word/2015/wordml/symex" xmlns:wpg="http://schemas.microsoft.com/office/word/2010/wordprocessingGroup" xmlns:wpi="http://schemas.microsoft.com/office/word/2010/wordprocessingInk" xmlns:wne="http://schemas.microsoft.com/office/word/2006/wordml" xmlns:wps="http://schemas.microsoft.com/office/word/2010/wordprocessingShape" mc:Ignorable="w14 w15 w16se w16cid w16 w16cex wp14">
+<w:numbering xmlns:wpc="http://schemas.microsoft.com/office/word/2010/wordprocessingCanvas" xmlns:cx="http://schemas.microsoft.com/office/drawing/2014/chartex" xmlns:cx1="http://schemas.microsoft.com/office/drawing/2015/9/8/chartex" xmlns:cx2="http://schemas.microsoft.com/office/drawing/2015/10/21/chartex" xmlns:cx3="http://schemas.microsoft.com/office/drawing/2016/5/9/chartex" xmlns:cx4="http://schemas.microsoft.com/office/drawing/2016/5/10/chartex" xmlns:cx5="http://schemas.microsoft.com/office/drawing/2016/5/11/chartex" xmlns:cx6="http://schemas.microsoft.com/office/drawing/2016/5/12/chartex" xmlns:cx7="http://schemas.microsoft.com/office/drawing/2016/5/13/chartex" xmlns:cx8="http://schemas.microsoft.com/office/drawing/2016/5/14/chartex" xmlns:mc="http://schemas.openxmlformats.org/markup-compatibility/2006" xmlns:aink="http://schemas.microsoft.com/office/drawing/2016/ink" xmlns:am3d="http://schemas.microsoft.com/office/drawing/2017/model3d" xmlns:o="urn:schemas-microsoft-com:office:office" xmlns:r="http://schemas.openxmlformats.org/officeDocument/2006/relationships" xmlns:m="http://schemas.openxmlformats.org/officeDocument/2006/math" xmlns:v="urn:schemas-microsoft-com:vml" xmlns:wp14="http://schemas.microsoft.com/office/word/2010/wordprocessingDrawing" xmlns:wp="http://schemas.openxmlformats.org/drawingml/2006/wordprocessingDrawing" xmlns:w10="urn:schemas-microsoft-com:office:word" xmlns:w="http://schemas.openxmlformats.org/wordprocessingml/2006/main" xmlns:w14="http://schemas.microsoft.com/office/word/2010/wordml" xmlns:w15="http://schemas.microsoft.com/office/word/2012/wordml" xmlns:w16cex="http://schemas.microsoft.com/office/word/2018/wordml/cex" xmlns:w16cid="http://schemas.microsoft.com/office/word/2016/wordml/cid" xmlns:w16="http://schemas.microsoft.com/office/word/2018/wordml" xmlns:w16sdtdh="http://schemas.microsoft.com/office/word/2020/wordml/sdtdatahash" xmlns:w16se="http://schemas.microsoft.com/office/word/2015/wordml/symex" xmlns:wpg="http://schemas.microsoft.com/office/word/2010/wordprocessingGroup" xmlns:wpi="http://schemas.microsoft.com/office/word/2010/wordprocessingInk" xmlns:wne="http://schemas.microsoft.com/office/word/2006/wordml" xmlns:wps="http://schemas.microsoft.com/office/word/2010/wordprocessingShape" mc:Ignorable="w14 w15 w16se w16cid w16 w16cex w16sdtdh wp14">
   <w:abstractNum w:abstractNumId="0" w15:restartNumberingAfterBreak="0">
     <w:nsid w:val="08B10D88"/>
     <w:multiLevelType w:val="hybridMultilevel"/>
@@ -6861,86 +7711,94 @@
       </w:rPr>
     </w:lvl>
   </w:abstractNum>
-  <w:num w:numId="1">
+  <w:num w:numId="1" w16cid:durableId="342632308">
     <w:abstractNumId w:val="11"/>
   </w:num>
-  <w:num w:numId="2">
+  <w:num w:numId="2" w16cid:durableId="1263076189">
     <w:abstractNumId w:val="13"/>
   </w:num>
-  <w:num w:numId="3">
+  <w:num w:numId="3" w16cid:durableId="2121801626">
     <w:abstractNumId w:val="9"/>
   </w:num>
-  <w:num w:numId="4">
+  <w:num w:numId="4" w16cid:durableId="903495058">
     <w:abstractNumId w:val="10"/>
   </w:num>
-  <w:num w:numId="5">
+  <w:num w:numId="5" w16cid:durableId="1136946093">
     <w:abstractNumId w:val="1"/>
   </w:num>
-  <w:num w:numId="6">
+  <w:num w:numId="6" w16cid:durableId="2067414881">
     <w:abstractNumId w:val="7"/>
   </w:num>
-  <w:num w:numId="7">
+  <w:num w:numId="7" w16cid:durableId="1067188455">
     <w:abstractNumId w:val="0"/>
   </w:num>
-  <w:num w:numId="8">
+  <w:num w:numId="8" w16cid:durableId="1497845689">
     <w:abstractNumId w:val="20"/>
   </w:num>
-  <w:num w:numId="9">
+  <w:num w:numId="9" w16cid:durableId="1368530728">
     <w:abstractNumId w:val="5"/>
   </w:num>
-  <w:num w:numId="10">
+  <w:num w:numId="10" w16cid:durableId="1108426570">
     <w:abstractNumId w:val="12"/>
   </w:num>
-  <w:num w:numId="11">
+  <w:num w:numId="11" w16cid:durableId="569271405">
     <w:abstractNumId w:val="6"/>
   </w:num>
-  <w:num w:numId="12">
+  <w:num w:numId="12" w16cid:durableId="1447965712">
     <w:abstractNumId w:val="23"/>
   </w:num>
-  <w:num w:numId="13">
+  <w:num w:numId="13" w16cid:durableId="344939538">
     <w:abstractNumId w:val="8"/>
   </w:num>
-  <w:num w:numId="14">
+  <w:num w:numId="14" w16cid:durableId="1486162917">
     <w:abstractNumId w:val="4"/>
   </w:num>
-  <w:num w:numId="15">
+  <w:num w:numId="15" w16cid:durableId="353191451">
     <w:abstractNumId w:val="15"/>
   </w:num>
-  <w:num w:numId="16">
+  <w:num w:numId="16" w16cid:durableId="1875077011">
     <w:abstractNumId w:val="24"/>
   </w:num>
-  <w:num w:numId="17">
+  <w:num w:numId="17" w16cid:durableId="2130345758">
     <w:abstractNumId w:val="19"/>
   </w:num>
-  <w:num w:numId="18">
+  <w:num w:numId="18" w16cid:durableId="563298194">
     <w:abstractNumId w:val="3"/>
   </w:num>
-  <w:num w:numId="19">
+  <w:num w:numId="19" w16cid:durableId="1651516707">
     <w:abstractNumId w:val="16"/>
   </w:num>
-  <w:num w:numId="20">
+  <w:num w:numId="20" w16cid:durableId="2249125">
     <w:abstractNumId w:val="17"/>
   </w:num>
-  <w:num w:numId="21">
+  <w:num w:numId="21" w16cid:durableId="1187862552">
     <w:abstractNumId w:val="22"/>
   </w:num>
-  <w:num w:numId="22">
+  <w:num w:numId="22" w16cid:durableId="1976333396">
     <w:abstractNumId w:val="14"/>
   </w:num>
-  <w:num w:numId="23">
+  <w:num w:numId="23" w16cid:durableId="884415719">
     <w:abstractNumId w:val="2"/>
   </w:num>
-  <w:num w:numId="24">
+  <w:num w:numId="24" w16cid:durableId="2029286309">
     <w:abstractNumId w:val="18"/>
   </w:num>
-  <w:num w:numId="25">
+  <w:num w:numId="25" w16cid:durableId="79841610">
     <w:abstractNumId w:val="21"/>
   </w:num>
 </w:numbering>
 </file>
 
+<file path=word/people.xml><?xml version="1.0" encoding="utf-8"?>
+<w15:people xmlns:wpc="http://schemas.microsoft.com/office/word/2010/wordprocessingCanvas" xmlns:cx="http://schemas.microsoft.com/office/drawing/2014/chartex" xmlns:cx1="http://schemas.microsoft.com/office/drawing/2015/9/8/chartex" xmlns:cx2="http://schemas.microsoft.com/office/drawing/2015/10/21/chartex" xmlns:cx3="http://schemas.microsoft.com/office/drawing/2016/5/9/chartex" xmlns:cx4="http://schemas.microsoft.com/office/drawing/2016/5/10/chartex" xmlns:cx5="http://schemas.microsoft.com/office/drawing/2016/5/11/chartex" xmlns:cx6="http://schemas.microsoft.com/office/drawing/2016/5/12/chartex" xmlns:cx7="http://schemas.microsoft.com/office/drawing/2016/5/13/chartex" xmlns:cx8="http://schemas.microsoft.com/office/drawing/2016/5/14/chartex" xmlns:mc="http://schemas.openxmlformats.org/markup-compatibility/2006" xmlns:aink="http://schemas.microsoft.com/office/drawing/2016/ink" xmlns:am3d="http://schemas.microsoft.com/office/drawing/2017/model3d" xmlns:o="urn:schemas-microsoft-com:office:office" xmlns:r="http://schemas.openxmlformats.org/officeDocument/2006/relationships" xmlns:m="http://schemas.openxmlformats.org/officeDocument/2006/math" xmlns:v="urn:schemas-microsoft-com:vml" xmlns:wp14="http://schemas.microsoft.com/office/word/2010/wordprocessingDrawing" xmlns:wp="http://schemas.openxmlformats.org/drawingml/2006/wordprocessingDrawing" xmlns:w10="urn:schemas-microsoft-com:office:word" xmlns:w="http://schemas.openxmlformats.org/wordprocessingml/2006/main" xmlns:w14="http://schemas.microsoft.com/office/word/2010/wordml" xmlns:w15="http://schemas.microsoft.com/office/word/2012/wordml" xmlns:w16cex="http://schemas.microsoft.com/office/word/2018/wordml/cex" xmlns:w16cid="http://schemas.microsoft.com/office/word/2016/wordml/cid" xmlns:w16="http://schemas.microsoft.com/office/word/2018/wordml" xmlns:w16sdtdh="http://schemas.microsoft.com/office/word/2020/wordml/sdtdatahash" xmlns:w16se="http://schemas.microsoft.com/office/word/2015/wordml/symex" xmlns:wpg="http://schemas.microsoft.com/office/word/2010/wordprocessingGroup" xmlns:wpi="http://schemas.microsoft.com/office/word/2010/wordprocessingInk" xmlns:wne="http://schemas.microsoft.com/office/word/2006/wordml" xmlns:wps="http://schemas.microsoft.com/office/word/2010/wordprocessingShape" mc:Ignorable="w14 w15 w16se w16cid w16 w16cex w16sdtdh wp14">
+  <w15:person w15:author="Jesús Casado Rodríguez">
+    <w15:presenceInfo w15:providerId="None" w15:userId="Jesús Casado Rodríguez"/>
+  </w15:person>
+</w15:people>
+</file>
+
 <file path=word/styles.xml><?xml version="1.0" encoding="utf-8"?>
-<w:styles xmlns:mc="http://schemas.openxmlformats.org/markup-compatibility/2006" xmlns:r="http://schemas.openxmlformats.org/officeDocument/2006/relationships" xmlns:w="http://schemas.openxmlformats.org/wordprocessingml/2006/main" xmlns:w14="http://schemas.microsoft.com/office/word/2010/wordml" xmlns:w15="http://schemas.microsoft.com/office/word/2012/wordml" xmlns:w16cex="http://schemas.microsoft.com/office/word/2018/wordml/cex" xmlns:w16cid="http://schemas.microsoft.com/office/word/2016/wordml/cid" xmlns:w16="http://schemas.microsoft.com/office/word/2018/wordml" xmlns:w16se="http://schemas.microsoft.com/office/word/2015/wordml/symex" mc:Ignorable="w14 w15 w16se w16cid w16 w16cex">
+<w:styles xmlns:mc="http://schemas.openxmlformats.org/markup-compatibility/2006" xmlns:r="http://schemas.openxmlformats.org/officeDocument/2006/relationships" xmlns:w="http://schemas.openxmlformats.org/wordprocessingml/2006/main" xmlns:w14="http://schemas.microsoft.com/office/word/2010/wordml" xmlns:w15="http://schemas.microsoft.com/office/word/2012/wordml" xmlns:w16cex="http://schemas.microsoft.com/office/word/2018/wordml/cex" xmlns:w16cid="http://schemas.microsoft.com/office/word/2016/wordml/cid" xmlns:w16="http://schemas.microsoft.com/office/word/2018/wordml" xmlns:w16sdtdh="http://schemas.microsoft.com/office/word/2020/wordml/sdtdatahash" xmlns:w16se="http://schemas.microsoft.com/office/word/2015/wordml/symex" mc:Ignorable="w14 w15 w16se w16cid w16 w16cex w16sdtdh">
   <w:docDefaults>
     <w:rPrDefault>
       <w:rPr>
@@ -8132,6 +8990,76 @@
     <w:basedOn w:val="Fuentedeprrafopredeter"/>
     <w:rsid w:val="006C2BA8"/>
   </w:style>
+  <w:style w:type="character" w:styleId="Refdecomentario">
+    <w:name w:val="annotation reference"/>
+    <w:basedOn w:val="Fuentedeprrafopredeter"/>
+    <w:uiPriority w:val="99"/>
+    <w:semiHidden/>
+    <w:unhideWhenUsed/>
+    <w:rsid w:val="00DF233A"/>
+    <w:rPr>
+      <w:sz w:val="16"/>
+      <w:szCs w:val="16"/>
+    </w:rPr>
+  </w:style>
+  <w:style w:type="paragraph" w:styleId="Textocomentario">
+    <w:name w:val="annotation text"/>
+    <w:basedOn w:val="Normal"/>
+    <w:link w:val="TextocomentarioCar"/>
+    <w:uiPriority w:val="99"/>
+    <w:semiHidden/>
+    <w:unhideWhenUsed/>
+    <w:rsid w:val="00DF233A"/>
+    <w:pPr>
+      <w:spacing w:line="240" w:lineRule="auto"/>
+    </w:pPr>
+    <w:rPr>
+      <w:sz w:val="20"/>
+      <w:szCs w:val="20"/>
+    </w:rPr>
+  </w:style>
+  <w:style w:type="character" w:customStyle="1" w:styleId="TextocomentarioCar">
+    <w:name w:val="Texto comentario Car"/>
+    <w:basedOn w:val="Fuentedeprrafopredeter"/>
+    <w:link w:val="Textocomentario"/>
+    <w:uiPriority w:val="99"/>
+    <w:semiHidden/>
+    <w:rsid w:val="00DF233A"/>
+    <w:rPr>
+      <w:rFonts w:ascii="LM Roman 10" w:hAnsi="LM Roman 10"/>
+      <w:sz w:val="20"/>
+      <w:szCs w:val="20"/>
+    </w:rPr>
+  </w:style>
+  <w:style w:type="paragraph" w:styleId="Asuntodelcomentario">
+    <w:name w:val="annotation subject"/>
+    <w:basedOn w:val="Textocomentario"/>
+    <w:next w:val="Textocomentario"/>
+    <w:link w:val="AsuntodelcomentarioCar"/>
+    <w:uiPriority w:val="99"/>
+    <w:semiHidden/>
+    <w:unhideWhenUsed/>
+    <w:rsid w:val="00DF233A"/>
+    <w:rPr>
+      <w:b/>
+      <w:bCs/>
+    </w:rPr>
+  </w:style>
+  <w:style w:type="character" w:customStyle="1" w:styleId="AsuntodelcomentarioCar">
+    <w:name w:val="Asunto del comentario Car"/>
+    <w:basedOn w:val="TextocomentarioCar"/>
+    <w:link w:val="Asuntodelcomentario"/>
+    <w:uiPriority w:val="99"/>
+    <w:semiHidden/>
+    <w:rsid w:val="00DF233A"/>
+    <w:rPr>
+      <w:rFonts w:ascii="LM Roman 10" w:hAnsi="LM Roman 10"/>
+      <w:b/>
+      <w:bCs/>
+      <w:sz w:val="20"/>
+      <w:szCs w:val="20"/>
+    </w:rPr>
+  </w:style>
 </w:styles>
 </file>
 

</xml_diff>